<commit_message>
keep clean keep go
离校10月，终于要回去了。来的时候踌躇满志，走的时候一无所有。that's life.
</commit_message>
<xml_diff>
--- a/毕设Docs/MacPorts-2.1.3.tar.docx
+++ b/毕设Docs/MacPorts-2.1.3.tar.docx
@@ -7648,11 +7648,26 @@
         </w:rPr>
         <w:t>，</w:t>
       </w:r>
+      <w:hyperlink r:id="rId22" w:history="1">
+        <w:r>
+          <w:rPr>
+            <w:sz w:val="24"/>
+          </w:rPr>
+          <w:t>C++</w:t>
+        </w:r>
+      </w:hyperlink>
+      <w:r>
+        <w:rPr>
+          <w:rFonts w:hint="eastAsia"/>
+          <w:sz w:val="24"/>
+        </w:rPr>
+        <w:t>，</w:t>
+      </w:r>
       <w:r>
         <w:fldChar w:fldCharType="begin"/>
       </w:r>
       <w:r>
-        <w:instrText xml:space="preserve"> HYPERLINK "http://baike.baidu.com/view/824.htm" </w:instrText>
+        <w:instrText xml:space="preserve"> HYPERLINK "http://baike.baidu.com/view/99.htm" </w:instrText>
       </w:r>
       <w:r>
         <w:fldChar w:fldCharType="separate"/>
@@ -7661,7 +7676,7 @@
         <w:rPr>
           <w:sz w:val="24"/>
         </w:rPr>
-        <w:t>C++</w:t>
+        <w:t>PHP</w:t>
       </w:r>
       <w:r>
         <w:rPr>
@@ -7671,39 +7686,11 @@
       </w:r>
       <w:r>
         <w:rPr>
-          <w:rFonts w:hint="eastAsia"/>
-          <w:sz w:val="24"/>
-        </w:rPr>
-        <w:t>，</w:t>
-      </w:r>
-      <w:r>
-        <w:fldChar w:fldCharType="begin"/>
-      </w:r>
-      <w:r>
-        <w:instrText xml:space="preserve"> HYPERLINK "http://baike.baidu.com/view/99.htm" </w:instrText>
-      </w:r>
-      <w:r>
-        <w:fldChar w:fldCharType="separate"/>
-      </w:r>
-      <w:r>
-        <w:rPr>
-          <w:sz w:val="24"/>
-        </w:rPr>
-        <w:t>PHP</w:t>
-      </w:r>
-      <w:r>
-        <w:rPr>
-          <w:sz w:val="24"/>
-        </w:rPr>
-        <w:fldChar w:fldCharType="end"/>
-      </w:r>
-      <w:r>
-        <w:rPr>
           <w:sz w:val="24"/>
         </w:rPr>
         <w:t>,</w:t>
       </w:r>
-      <w:hyperlink r:id="rId22" w:history="1">
+      <w:hyperlink r:id="rId23" w:history="1">
         <w:r>
           <w:rPr>
             <w:sz w:val="24"/>
@@ -7786,7 +7773,7 @@
         </w:rPr>
         <w:t>可通过</w:t>
       </w:r>
-      <w:hyperlink r:id="rId23" w:history="1">
+      <w:hyperlink r:id="rId24" w:history="1">
         <w:r>
           <w:rPr>
             <w:rFonts w:hint="eastAsia"/>
@@ -7956,7 +7943,7 @@
         </w:rPr>
         <w:t>所创建的原生面向对象的</w:t>
       </w:r>
-      <w:hyperlink r:id="rId24" w:history="1">
+      <w:hyperlink r:id="rId25" w:history="1">
         <w:r>
           <w:rPr>
             <w:rFonts w:ascii="宋体" w:hAnsi="宋体" w:hint="eastAsia"/>
@@ -8073,7 +8060,7 @@
         </w:rPr>
         <w:t>苹果的</w:t>
       </w:r>
-      <w:hyperlink r:id="rId25" w:history="1">
+      <w:hyperlink r:id="rId26" w:history="1">
         <w:r>
           <w:rPr>
             <w:rFonts w:ascii="宋体" w:hAnsi="宋体" w:hint="eastAsia"/>
@@ -8210,7 +8197,7 @@
         </w:rPr>
         <w:t>框架，只有动态</w:t>
       </w:r>
-      <w:hyperlink r:id="rId26" w:history="1">
+      <w:hyperlink r:id="rId27" w:history="1">
         <w:r>
           <w:rPr>
             <w:rFonts w:ascii="宋体" w:hAnsi="宋体" w:hint="eastAsia"/>
@@ -9308,7 +9295,7 @@
                     </pic:cNvPicPr>
                   </pic:nvPicPr>
                   <pic:blipFill>
-                    <a:blip r:embed="rId27">
+                    <a:blip r:embed="rId28">
                       <a:extLst>
                         <a:ext uri="{28A0092B-C50C-407E-A947-70E740481C1C}">
                           <a14:useLocalDpi xmlns:a14="http://schemas.microsoft.com/office/drawing/2010/main" val="0"/>
@@ -9830,7 +9817,7 @@
                     </pic:cNvPicPr>
                   </pic:nvPicPr>
                   <pic:blipFill>
-                    <a:blip r:embed="rId28">
+                    <a:blip r:embed="rId29">
                       <a:extLst>
                         <a:ext uri="{28A0092B-C50C-407E-A947-70E740481C1C}">
                           <a14:useLocalDpi xmlns:a14="http://schemas.microsoft.com/office/drawing/2010/main" val="0"/>
@@ -10056,7 +10043,7 @@
                     </pic:cNvPicPr>
                   </pic:nvPicPr>
                   <pic:blipFill>
-                    <a:blip r:embed="rId29"/>
+                    <a:blip r:embed="rId30"/>
                     <a:srcRect/>
                     <a:stretch>
                       <a:fillRect/>
@@ -10463,7 +10450,7 @@
                     </pic:cNvPicPr>
                   </pic:nvPicPr>
                   <pic:blipFill>
-                    <a:blip r:embed="rId30"/>
+                    <a:blip r:embed="rId31"/>
                     <a:srcRect/>
                     <a:stretch>
                       <a:fillRect/>
@@ -10991,7 +10978,7 @@
                     </pic:cNvPicPr>
                   </pic:nvPicPr>
                   <pic:blipFill>
-                    <a:blip r:embed="rId31"/>
+                    <a:blip r:embed="rId32"/>
                     <a:srcRect/>
                     <a:stretch>
                       <a:fillRect/>
@@ -11135,7 +11122,7 @@
                     </pic:cNvPicPr>
                   </pic:nvPicPr>
                   <pic:blipFill>
-                    <a:blip r:embed="rId32"/>
+                    <a:blip r:embed="rId33"/>
                     <a:srcRect/>
                     <a:stretch>
                       <a:fillRect/>
@@ -14609,7 +14596,7 @@
       <w:pPr>
         <w:pStyle w:val="2"/>
         <w:rPr>
-          <w:rFonts w:ascii="宋体" w:eastAsia="宋体" w:hAnsi="宋体" w:cs="Arial" w:hint="eastAsia"/>
+          <w:rFonts w:ascii="宋体" w:eastAsia="宋体" w:hAnsi="宋体" w:cs="Arial"/>
           <w:kern w:val="0"/>
           <w:sz w:val="28"/>
         </w:rPr>
@@ -14717,7 +14704,7 @@
         <w:spacing w:before="100" w:beforeAutospacing="1" w:line="360" w:lineRule="auto"/>
         <w:ind w:firstLineChars="200" w:firstLine="480"/>
         <w:rPr>
-          <w:rFonts w:ascii="宋体" w:hAnsi="宋体" w:hint="eastAsia"/>
+          <w:rFonts w:ascii="宋体" w:hAnsi="宋体"/>
           <w:sz w:val="24"/>
         </w:rPr>
       </w:pPr>
@@ -14771,48 +14758,30 @@
         <w:spacing w:before="100" w:beforeAutospacing="1" w:line="360" w:lineRule="auto"/>
         <w:ind w:firstLineChars="200" w:firstLine="480"/>
         <w:rPr>
-          <w:rFonts w:ascii="宋体" w:hAnsi="宋体"/>
-          <w:sz w:val="24"/>
-        </w:rPr>
-      </w:pPr>
-      <w:r>
-        <w:rPr>
           <w:rFonts w:ascii="宋体" w:hAnsi="宋体" w:hint="eastAsia"/>
           <w:sz w:val="24"/>
         </w:rPr>
-        <w:t>为做到安全和效率的平衡，REST协议通过HMAC方法进行身份认证。为提高存储效率和提升数据安全稳定性，</w:t>
-      </w:r>
-      <w:proofErr w:type="spellStart"/>
+      </w:pPr>
       <w:r>
         <w:rPr>
           <w:rFonts w:ascii="宋体" w:hAnsi="宋体" w:hint="eastAsia"/>
           <w:sz w:val="24"/>
         </w:rPr>
-        <w:t>Mongdb</w:t>
-      </w:r>
-      <w:proofErr w:type="spellEnd"/>
+        <w:t>为做到安全和效率的平衡，REST协议通过HMAC方法进行身份认证</w:t>
+      </w:r>
       <w:r>
         <w:rPr>
           <w:rFonts w:ascii="宋体" w:hAnsi="宋体" w:hint="eastAsia"/>
           <w:sz w:val="24"/>
         </w:rPr>
-        <w:t>使用数据库分片技术进行分布式部署，使用主从</w:t>
+        <w:t>，HAMC的方法对REST进行认证是很多通过REST接口向外提供服务的后端厂商的选择，例如Amazon的S3云存储服务，就使用了这种方法</w:t>
       </w:r>
       <w:r>
         <w:rPr>
           <w:rFonts w:ascii="宋体" w:hAnsi="宋体" w:hint="eastAsia"/>
           <w:sz w:val="24"/>
         </w:rPr>
-        <w:t>备份的方式进行安全保证。分片集群的规模和备份策略的选取被封装成简单和</w:t>
-      </w:r>
-      <w:bookmarkStart w:id="28" w:name="_GoBack"/>
-      <w:bookmarkEnd w:id="28"/>
-      <w:r>
-        <w:rPr>
-          <w:rFonts w:ascii="宋体" w:hAnsi="宋体" w:hint="eastAsia"/>
-          <w:sz w:val="24"/>
-        </w:rPr>
-        <w:t>可配置的。</w:t>
+        <w:t>。</w:t>
       </w:r>
     </w:p>
     <w:p>
@@ -14820,23 +14789,96 @@
         <w:spacing w:before="100" w:beforeAutospacing="1" w:line="360" w:lineRule="auto"/>
         <w:ind w:firstLineChars="200" w:firstLine="480"/>
         <w:rPr>
-          <w:rFonts w:ascii="宋体" w:hAnsi="宋体"/>
-          <w:sz w:val="24"/>
-        </w:rPr>
-      </w:pPr>
-      <w:r>
-        <w:rPr>
           <w:rFonts w:ascii="宋体" w:hAnsi="宋体" w:hint="eastAsia"/>
           <w:sz w:val="24"/>
         </w:rPr>
-        <w:t xml:space="preserve">如果某个像素的灰度值大于其邻域像素的平均值，且达到了一定水平，则判断该像素为噪声，继而用邻域像素的均值取代这一像素值，它的数学表达式： </w:t>
+      </w:pPr>
+      <w:r>
+        <w:rPr>
+          <w:rFonts w:ascii="宋体" w:hAnsi="宋体" w:hint="eastAsia"/>
+          <w:sz w:val="24"/>
+        </w:rPr>
+        <w:t>为提高存储效率和提升数据安全稳定性，</w:t>
+      </w:r>
+      <w:proofErr w:type="spellStart"/>
+      <w:r>
+        <w:rPr>
+          <w:rFonts w:ascii="宋体" w:hAnsi="宋体" w:hint="eastAsia"/>
+          <w:sz w:val="24"/>
+        </w:rPr>
+        <w:t>Mongdb</w:t>
+      </w:r>
+      <w:proofErr w:type="spellEnd"/>
+      <w:r>
+        <w:rPr>
+          <w:rFonts w:ascii="宋体" w:hAnsi="宋体" w:hint="eastAsia"/>
+          <w:sz w:val="24"/>
+        </w:rPr>
+        <w:t>使用数据库分片技术进行分布式部署，使用主从</w:t>
+      </w:r>
+      <w:r>
+        <w:rPr>
+          <w:rFonts w:ascii="宋体" w:hAnsi="宋体" w:hint="eastAsia"/>
+          <w:sz w:val="24"/>
+        </w:rPr>
+        <w:t>备份的方式进行安全保证。分片集群的规模和备份策略的选取被封装成简单和可配置的。</w:t>
       </w:r>
     </w:p>
     <w:p>
       <w:pPr>
         <w:spacing w:before="100" w:beforeAutospacing="1" w:line="360" w:lineRule="auto"/>
         <w:ind w:firstLineChars="200" w:firstLine="480"/>
-        <w:jc w:val="center"/>
+        <w:rPr>
+          <w:rFonts w:ascii="宋体" w:hAnsi="宋体" w:hint="eastAsia"/>
+          <w:sz w:val="24"/>
+        </w:rPr>
+      </w:pPr>
+      <w:r>
+        <w:rPr>
+          <w:rFonts w:ascii="宋体" w:hAnsi="宋体" w:hint="eastAsia"/>
+          <w:sz w:val="24"/>
+        </w:rPr>
+        <w:t>在客户端，定义了对象序列化反序列化接口、http方法、对REST API封装的接口，然后分别根据不同客户端平台特征进行了各自实现，这三部分构成了客户端SDK数据存储方面的底层。</w:t>
+      </w:r>
+    </w:p>
+    <w:p>
+      <w:pPr>
+        <w:spacing w:before="100" w:beforeAutospacing="1" w:line="360" w:lineRule="auto"/>
+        <w:ind w:firstLineChars="200" w:firstLine="480"/>
+        <w:rPr>
+          <w:rFonts w:ascii="宋体" w:hAnsi="宋体" w:hint="eastAsia"/>
+          <w:sz w:val="24"/>
+        </w:rPr>
+      </w:pPr>
+      <w:r>
+        <w:rPr>
+          <w:rFonts w:ascii="宋体" w:hAnsi="宋体" w:hint="eastAsia"/>
+          <w:sz w:val="24"/>
+        </w:rPr>
+        <w:t>面向开发者，客户端SDK提供便于扩展的Model基类和通用的Data Access Object（DAO）及其相关方法，DAO提供Remote和native的两套实现，使得开发者可以在本地缓存和远端存储之间进行选择。</w:t>
+      </w:r>
+    </w:p>
+    <w:p>
+      <w:pPr>
+        <w:spacing w:before="100" w:beforeAutospacing="1" w:line="360" w:lineRule="auto"/>
+        <w:ind w:firstLineChars="200" w:firstLine="480"/>
+        <w:rPr>
+          <w:rFonts w:ascii="宋体" w:hAnsi="宋体" w:hint="eastAsia"/>
+          <w:sz w:val="24"/>
+        </w:rPr>
+      </w:pPr>
+      <w:r>
+        <w:rPr>
+          <w:rFonts w:ascii="宋体" w:hAnsi="宋体" w:hint="eastAsia"/>
+          <w:sz w:val="24"/>
+        </w:rPr>
+        <w:t>数据存储服务的总体结构示意图如下：</w:t>
+      </w:r>
+    </w:p>
+    <w:p>
+      <w:pPr>
+        <w:spacing w:before="100" w:beforeAutospacing="1" w:line="360" w:lineRule="auto"/>
+        <w:ind w:firstLineChars="200" w:firstLine="480"/>
         <w:rPr>
           <w:rFonts w:ascii="宋体" w:hAnsi="宋体"/>
           <w:sz w:val="24"/>
@@ -14845,10 +14887,739 @@
       <w:r>
         <w:rPr>
           <w:rFonts w:ascii="宋体" w:hAnsi="宋体"/>
-          <w:position w:val="-48"/>
-          <w:sz w:val="24"/>
-        </w:rPr>
-        <w:pict w14:anchorId="2064F330">
+          <w:noProof/>
+          <w:sz w:val="24"/>
+        </w:rPr>
+        <w:lastRenderedPageBreak/>
+        <w:drawing>
+          <wp:inline distT="0" distB="0" distL="0" distR="0" wp14:anchorId="04B2BC01" wp14:editId="3E387169">
+            <wp:extent cx="5274310" cy="6442075"/>
+            <wp:effectExtent l="0" t="0" r="0" b="0"/>
+            <wp:docPr id="1" name="图片 1"/>
+            <wp:cNvGraphicFramePr>
+              <a:graphicFrameLocks xmlns:a="http://schemas.openxmlformats.org/drawingml/2006/main" noChangeAspect="1"/>
+            </wp:cNvGraphicFramePr>
+            <a:graphic xmlns:a="http://schemas.openxmlformats.org/drawingml/2006/main">
+              <a:graphicData uri="http://schemas.openxmlformats.org/drawingml/2006/picture">
+                <pic:pic xmlns:pic="http://schemas.openxmlformats.org/drawingml/2006/picture">
+                  <pic:nvPicPr>
+                    <pic:cNvPr id="0" name="design_storageObj.png"/>
+                    <pic:cNvPicPr/>
+                  </pic:nvPicPr>
+                  <pic:blipFill>
+                    <a:blip r:embed="rId34">
+                      <a:extLst>
+                        <a:ext uri="{28A0092B-C50C-407E-A947-70E740481C1C}">
+                          <a14:useLocalDpi xmlns:a14="http://schemas.microsoft.com/office/drawing/2010/main" val="0"/>
+                        </a:ext>
+                      </a:extLst>
+                    </a:blip>
+                    <a:stretch>
+                      <a:fillRect/>
+                    </a:stretch>
+                  </pic:blipFill>
+                  <pic:spPr>
+                    <a:xfrm>
+                      <a:off x="0" y="0"/>
+                      <a:ext cx="5274310" cy="6442075"/>
+                    </a:xfrm>
+                    <a:prstGeom prst="rect">
+                      <a:avLst/>
+                    </a:prstGeom>
+                  </pic:spPr>
+                </pic:pic>
+              </a:graphicData>
+            </a:graphic>
+          </wp:inline>
+        </w:drawing>
+      </w:r>
+    </w:p>
+    <w:p>
+      <w:pPr>
+        <w:pStyle w:val="3"/>
+        <w:rPr>
+          <w:rFonts w:ascii="宋体" w:hAnsi="宋体"/>
+          <w:kern w:val="0"/>
+        </w:rPr>
+      </w:pPr>
+      <w:bookmarkStart w:id="28" w:name="_Toc353378047"/>
+      <w:r>
+        <w:rPr>
+          <w:rFonts w:ascii="宋体" w:hAnsi="宋体" w:hint="eastAsia"/>
+          <w:kern w:val="0"/>
+        </w:rPr>
+        <w:t xml:space="preserve">4.3.2 </w:t>
+      </w:r>
+      <w:bookmarkEnd w:id="28"/>
+      <w:r>
+        <w:rPr>
+          <w:rFonts w:ascii="宋体" w:hAnsi="宋体" w:cs="黑体" w:hint="eastAsia"/>
+          <w:kern w:val="0"/>
+        </w:rPr>
+        <w:t>统计服务</w:t>
+      </w:r>
+    </w:p>
+    <w:p>
+      <w:pPr>
+        <w:autoSpaceDE w:val="0"/>
+        <w:autoSpaceDN w:val="0"/>
+        <w:adjustRightInd w:val="0"/>
+        <w:spacing w:before="100" w:beforeAutospacing="1" w:line="360" w:lineRule="auto"/>
+        <w:ind w:firstLineChars="200" w:firstLine="480"/>
+        <w:jc w:val="left"/>
+        <w:rPr>
+          <w:rFonts w:ascii="宋体" w:hAnsi="宋体" w:cs="黑体" w:hint="eastAsia"/>
+          <w:kern w:val="0"/>
+          <w:sz w:val="24"/>
+        </w:rPr>
+      </w:pPr>
+      <w:r>
+        <w:rPr>
+          <w:rFonts w:ascii="宋体" w:hAnsi="宋体" w:cs="黑体" w:hint="eastAsia"/>
+          <w:kern w:val="0"/>
+          <w:sz w:val="24"/>
+        </w:rPr>
+        <w:t>统计服务围绕</w:t>
+      </w:r>
+      <w:proofErr w:type="spellStart"/>
+      <w:r>
+        <w:rPr>
+          <w:rFonts w:ascii="宋体" w:hAnsi="宋体" w:cs="黑体" w:hint="eastAsia"/>
+          <w:kern w:val="0"/>
+          <w:sz w:val="24"/>
+        </w:rPr>
+        <w:t>Countly</w:t>
+      </w:r>
+      <w:proofErr w:type="spellEnd"/>
+      <w:r>
+        <w:rPr>
+          <w:rFonts w:ascii="宋体" w:hAnsi="宋体" w:cs="黑体" w:hint="eastAsia"/>
+          <w:kern w:val="0"/>
+          <w:sz w:val="24"/>
+        </w:rPr>
+        <w:t>进行整合和开发，</w:t>
+      </w:r>
+      <w:proofErr w:type="spellStart"/>
+      <w:r>
+        <w:rPr>
+          <w:rFonts w:ascii="宋体" w:hAnsi="宋体" w:cs="黑体" w:hint="eastAsia"/>
+          <w:kern w:val="0"/>
+          <w:sz w:val="24"/>
+        </w:rPr>
+        <w:t>Countly</w:t>
+      </w:r>
+      <w:proofErr w:type="spellEnd"/>
+      <w:r>
+        <w:rPr>
+          <w:rFonts w:ascii="宋体" w:hAnsi="宋体" w:cs="黑体" w:hint="eastAsia"/>
+          <w:kern w:val="0"/>
+          <w:sz w:val="24"/>
+        </w:rPr>
+        <w:t>是目前最强大的开源移动</w:t>
+      </w:r>
+      <w:r>
+        <w:rPr>
+          <w:rFonts w:ascii="宋体" w:hAnsi="宋体" w:cs="黑体" w:hint="eastAsia"/>
+          <w:kern w:val="0"/>
+          <w:sz w:val="24"/>
+        </w:rPr>
+        <w:t>分析应用。统计服务</w:t>
+      </w:r>
+      <w:r>
+        <w:rPr>
+          <w:rFonts w:ascii="宋体" w:hAnsi="宋体" w:cs="黑体" w:hint="eastAsia"/>
+          <w:kern w:val="0"/>
+          <w:sz w:val="24"/>
+        </w:rPr>
+        <w:t>在</w:t>
+      </w:r>
+      <w:proofErr w:type="spellStart"/>
+      <w:r>
+        <w:rPr>
+          <w:rFonts w:ascii="宋体" w:hAnsi="宋体" w:cs="黑体" w:hint="eastAsia"/>
+          <w:kern w:val="0"/>
+          <w:sz w:val="24"/>
+        </w:rPr>
+        <w:t>Countly</w:t>
+      </w:r>
+      <w:proofErr w:type="spellEnd"/>
+      <w:r>
+        <w:rPr>
+          <w:rFonts w:ascii="宋体" w:hAnsi="宋体" w:cs="黑体" w:hint="eastAsia"/>
+          <w:kern w:val="0"/>
+          <w:sz w:val="24"/>
+        </w:rPr>
+        <w:t>-server的基础上</w:t>
+      </w:r>
+      <w:r>
+        <w:rPr>
+          <w:rFonts w:ascii="宋体" w:hAnsi="宋体" w:cs="黑体" w:hint="eastAsia"/>
+          <w:kern w:val="0"/>
+          <w:sz w:val="24"/>
+        </w:rPr>
+        <w:t>构建统计服务的监听器和前端，使用统一的数据库进行数据存储。</w:t>
+      </w:r>
+    </w:p>
+    <w:p>
+      <w:pPr>
+        <w:autoSpaceDE w:val="0"/>
+        <w:autoSpaceDN w:val="0"/>
+        <w:adjustRightInd w:val="0"/>
+        <w:spacing w:before="100" w:beforeAutospacing="1" w:line="360" w:lineRule="auto"/>
+        <w:ind w:firstLineChars="200" w:firstLine="480"/>
+        <w:jc w:val="left"/>
+        <w:rPr>
+          <w:rFonts w:ascii="宋体" w:hAnsi="宋体" w:cs="黑体" w:hint="eastAsia"/>
+          <w:kern w:val="0"/>
+          <w:sz w:val="24"/>
+        </w:rPr>
+      </w:pPr>
+      <w:r>
+        <w:rPr>
+          <w:rFonts w:ascii="宋体" w:hAnsi="宋体" w:cs="黑体" w:hint="eastAsia"/>
+          <w:kern w:val="0"/>
+          <w:sz w:val="24"/>
+        </w:rPr>
+        <w:t>在客户端，根据安卓和IOS的不同特性，编写各自的统计SDK，对</w:t>
+      </w:r>
+      <w:r>
+        <w:rPr>
+          <w:rFonts w:ascii="宋体" w:hAnsi="宋体" w:cs="黑体" w:hint="eastAsia"/>
+          <w:kern w:val="0"/>
+          <w:sz w:val="24"/>
+        </w:rPr>
+        <w:t>移动应用的生命周期、使用时长、日活率、版本分布、用户分布等通用信息统计项进行默认</w:t>
+      </w:r>
+      <w:r>
+        <w:rPr>
+          <w:rFonts w:ascii="宋体" w:hAnsi="宋体" w:cs="黑体" w:hint="eastAsia"/>
+          <w:kern w:val="0"/>
+          <w:sz w:val="24"/>
+        </w:rPr>
+        <w:lastRenderedPageBreak/>
+        <w:t>支持，同时，为用户提供自定义事件统计的相关支持。</w:t>
+      </w:r>
+    </w:p>
+    <w:p>
+      <w:pPr>
+        <w:autoSpaceDE w:val="0"/>
+        <w:autoSpaceDN w:val="0"/>
+        <w:adjustRightInd w:val="0"/>
+        <w:spacing w:before="100" w:beforeAutospacing="1" w:line="360" w:lineRule="auto"/>
+        <w:ind w:firstLineChars="200" w:firstLine="480"/>
+        <w:jc w:val="left"/>
+        <w:rPr>
+          <w:rFonts w:ascii="宋体" w:hAnsi="宋体" w:cs="黑体" w:hint="eastAsia"/>
+          <w:kern w:val="0"/>
+          <w:sz w:val="24"/>
+        </w:rPr>
+      </w:pPr>
+      <w:r>
+        <w:rPr>
+          <w:rFonts w:ascii="宋体" w:hAnsi="宋体" w:cs="黑体" w:hint="eastAsia"/>
+          <w:kern w:val="0"/>
+          <w:sz w:val="24"/>
+        </w:rPr>
+        <w:t>在服务端，围绕</w:t>
+      </w:r>
+      <w:proofErr w:type="spellStart"/>
+      <w:r>
+        <w:rPr>
+          <w:rFonts w:ascii="宋体" w:hAnsi="宋体" w:cs="黑体" w:hint="eastAsia"/>
+          <w:kern w:val="0"/>
+          <w:sz w:val="24"/>
+        </w:rPr>
+        <w:t>Countly</w:t>
+      </w:r>
+      <w:proofErr w:type="spellEnd"/>
+      <w:r>
+        <w:rPr>
+          <w:rFonts w:ascii="宋体" w:hAnsi="宋体" w:cs="黑体" w:hint="eastAsia"/>
+          <w:kern w:val="0"/>
+          <w:sz w:val="24"/>
+        </w:rPr>
+        <w:t>统计数据，在</w:t>
+      </w:r>
+      <w:proofErr w:type="spellStart"/>
+      <w:r>
+        <w:rPr>
+          <w:rFonts w:ascii="宋体" w:hAnsi="宋体" w:cs="黑体" w:hint="eastAsia"/>
+          <w:kern w:val="0"/>
+          <w:sz w:val="24"/>
+        </w:rPr>
+        <w:t>Countly</w:t>
+      </w:r>
+      <w:proofErr w:type="spellEnd"/>
+      <w:r>
+        <w:rPr>
+          <w:rFonts w:ascii="宋体" w:hAnsi="宋体" w:cs="黑体" w:hint="eastAsia"/>
+          <w:kern w:val="0"/>
+          <w:sz w:val="24"/>
+        </w:rPr>
+        <w:t xml:space="preserve"> API的基础上进行开发，构建可视化的配置界面和Web前端。</w:t>
+      </w:r>
+    </w:p>
+    <w:p>
+      <w:pPr>
+        <w:autoSpaceDE w:val="0"/>
+        <w:autoSpaceDN w:val="0"/>
+        <w:adjustRightInd w:val="0"/>
+        <w:spacing w:before="100" w:beforeAutospacing="1" w:line="360" w:lineRule="auto"/>
+        <w:ind w:firstLineChars="200" w:firstLine="480"/>
+        <w:jc w:val="left"/>
+        <w:rPr>
+          <w:rFonts w:ascii="宋体" w:hAnsi="宋体" w:cs="黑体" w:hint="eastAsia"/>
+          <w:kern w:val="0"/>
+          <w:sz w:val="24"/>
+        </w:rPr>
+      </w:pPr>
+      <w:r>
+        <w:rPr>
+          <w:rFonts w:ascii="宋体" w:hAnsi="宋体" w:cs="黑体" w:hint="eastAsia"/>
+          <w:kern w:val="0"/>
+          <w:sz w:val="24"/>
+        </w:rPr>
+        <w:t>统计服务的系统结构示意图如下：</w:t>
+      </w:r>
+    </w:p>
+    <w:p>
+      <w:pPr>
+        <w:autoSpaceDE w:val="0"/>
+        <w:autoSpaceDN w:val="0"/>
+        <w:adjustRightInd w:val="0"/>
+        <w:spacing w:before="100" w:beforeAutospacing="1" w:line="360" w:lineRule="auto"/>
+        <w:ind w:firstLineChars="200" w:firstLine="480"/>
+        <w:jc w:val="left"/>
+        <w:rPr>
+          <w:rFonts w:ascii="宋体" w:hAnsi="宋体" w:cs="黑体"/>
+          <w:kern w:val="0"/>
+          <w:sz w:val="24"/>
+        </w:rPr>
+      </w:pPr>
+    </w:p>
+    <w:p>
+      <w:pPr>
+        <w:pStyle w:val="3"/>
+        <w:rPr>
+          <w:rFonts w:ascii="宋体" w:hAnsi="宋体"/>
+          <w:kern w:val="0"/>
+        </w:rPr>
+      </w:pPr>
+      <w:bookmarkStart w:id="29" w:name="_Toc353378048"/>
+      <w:r>
+        <w:rPr>
+          <w:rFonts w:ascii="宋体" w:hAnsi="宋体" w:hint="eastAsia"/>
+          <w:kern w:val="0"/>
+        </w:rPr>
+        <w:t xml:space="preserve">4.3.3 </w:t>
+      </w:r>
+      <w:bookmarkEnd w:id="29"/>
+      <w:r>
+        <w:rPr>
+          <w:rFonts w:ascii="宋体" w:hAnsi="宋体" w:hint="eastAsia"/>
+          <w:kern w:val="0"/>
+        </w:rPr>
+        <w:t>通用逻辑处理</w:t>
+      </w:r>
+    </w:p>
+    <w:p>
+      <w:pPr>
+        <w:autoSpaceDE w:val="0"/>
+        <w:autoSpaceDN w:val="0"/>
+        <w:adjustRightInd w:val="0"/>
+        <w:spacing w:before="100" w:beforeAutospacing="1" w:line="360" w:lineRule="auto"/>
+        <w:ind w:firstLineChars="200" w:firstLine="480"/>
+        <w:jc w:val="left"/>
+        <w:rPr>
+          <w:rFonts w:ascii="宋体" w:hAnsi="宋体" w:cs="黑体" w:hint="eastAsia"/>
+          <w:kern w:val="0"/>
+          <w:sz w:val="24"/>
+        </w:rPr>
+      </w:pPr>
+      <w:r>
+        <w:rPr>
+          <w:rFonts w:ascii="宋体" w:hAnsi="宋体" w:cs="黑体" w:hint="eastAsia"/>
+          <w:kern w:val="0"/>
+          <w:sz w:val="24"/>
+        </w:rPr>
+        <w:t>这一层服务主要针对移动应用开发过程中的常见功能和常用处理逻辑，使得简单应用开发不必进行重复劳动。</w:t>
+      </w:r>
+    </w:p>
+    <w:p>
+      <w:pPr>
+        <w:autoSpaceDE w:val="0"/>
+        <w:autoSpaceDN w:val="0"/>
+        <w:adjustRightInd w:val="0"/>
+        <w:spacing w:before="100" w:beforeAutospacing="1" w:line="360" w:lineRule="auto"/>
+        <w:ind w:firstLineChars="200" w:firstLine="480"/>
+        <w:jc w:val="left"/>
+        <w:rPr>
+          <w:rFonts w:ascii="宋体" w:hAnsi="宋体" w:cs="黑体" w:hint="eastAsia"/>
+          <w:kern w:val="0"/>
+          <w:sz w:val="24"/>
+        </w:rPr>
+      </w:pPr>
+      <w:r>
+        <w:rPr>
+          <w:rFonts w:ascii="宋体" w:hAnsi="宋体" w:cs="黑体" w:hint="eastAsia"/>
+          <w:kern w:val="0"/>
+          <w:sz w:val="24"/>
+        </w:rPr>
+        <w:t>值得注意的是，成熟的后端服务提供商往往</w:t>
+      </w:r>
+      <w:r>
+        <w:rPr>
+          <w:rFonts w:ascii="宋体" w:hAnsi="宋体" w:cs="黑体" w:hint="eastAsia"/>
+          <w:kern w:val="0"/>
+          <w:sz w:val="24"/>
+        </w:rPr>
+        <w:t>提供更为复杂的处理服务（例如根据地理信息推荐周围商家），或者提供支持开发者自定义服务端逻辑的中间语言接口（如Parse提供的JS接口），而笔者不具备精力和能力把握这些，故这一层功能支持</w:t>
+      </w:r>
+      <w:r>
+        <w:rPr>
+          <w:rFonts w:ascii="宋体" w:hAnsi="宋体" w:cs="黑体" w:hint="eastAsia"/>
+          <w:kern w:val="0"/>
+          <w:sz w:val="24"/>
+        </w:rPr>
+        <w:t>相较</w:t>
+      </w:r>
+      <w:r>
+        <w:rPr>
+          <w:rFonts w:ascii="宋体" w:hAnsi="宋体" w:cs="黑体" w:hint="eastAsia"/>
+          <w:kern w:val="0"/>
+          <w:sz w:val="24"/>
+        </w:rPr>
+        <w:t>较弱，只提供了</w:t>
+      </w:r>
+      <w:r>
+        <w:rPr>
+          <w:rFonts w:ascii="宋体" w:hAnsi="宋体" w:cs="黑体" w:hint="eastAsia"/>
+          <w:kern w:val="0"/>
+          <w:sz w:val="24"/>
+        </w:rPr>
+        <w:t>简单而</w:t>
+      </w:r>
+      <w:r>
+        <w:rPr>
+          <w:rFonts w:ascii="宋体" w:hAnsi="宋体" w:cs="黑体" w:hint="eastAsia"/>
+          <w:kern w:val="0"/>
+          <w:sz w:val="24"/>
+        </w:rPr>
+        <w:t>基本的服务，扩展服务端逻辑也须在</w:t>
+      </w:r>
+      <w:r>
+        <w:rPr>
+          <w:rFonts w:ascii="宋体" w:hAnsi="宋体" w:cs="黑体" w:hint="eastAsia"/>
+          <w:kern w:val="0"/>
+          <w:sz w:val="24"/>
+        </w:rPr>
+        <w:t>服务器</w:t>
+      </w:r>
+      <w:r>
+        <w:rPr>
+          <w:rFonts w:ascii="宋体" w:hAnsi="宋体" w:cs="黑体" w:hint="eastAsia"/>
+          <w:kern w:val="0"/>
+          <w:sz w:val="24"/>
+        </w:rPr>
+        <w:t>代码</w:t>
+      </w:r>
+      <w:r>
+        <w:rPr>
+          <w:rFonts w:ascii="宋体" w:hAnsi="宋体" w:cs="黑体" w:hint="eastAsia"/>
+          <w:kern w:val="0"/>
+          <w:sz w:val="24"/>
+        </w:rPr>
+        <w:t>的</w:t>
+      </w:r>
+      <w:r>
+        <w:rPr>
+          <w:rFonts w:ascii="宋体" w:hAnsi="宋体" w:cs="黑体" w:hint="eastAsia"/>
+          <w:kern w:val="0"/>
+          <w:sz w:val="24"/>
+        </w:rPr>
+        <w:t>基础上进行</w:t>
+      </w:r>
+      <w:r>
+        <w:rPr>
+          <w:rFonts w:ascii="宋体" w:hAnsi="宋体" w:cs="黑体" w:hint="eastAsia"/>
+          <w:kern w:val="0"/>
+          <w:sz w:val="24"/>
+        </w:rPr>
+        <w:t>R</w:t>
+      </w:r>
+      <w:r>
+        <w:rPr>
+          <w:rFonts w:ascii="宋体" w:hAnsi="宋体" w:cs="黑体" w:hint="eastAsia"/>
+          <w:kern w:val="0"/>
+          <w:sz w:val="24"/>
+        </w:rPr>
+        <w:t xml:space="preserve">uby on </w:t>
+      </w:r>
+      <w:r>
+        <w:rPr>
+          <w:rFonts w:ascii="宋体" w:hAnsi="宋体" w:cs="黑体"/>
+          <w:kern w:val="0"/>
+          <w:sz w:val="24"/>
+        </w:rPr>
+        <w:t>R</w:t>
+      </w:r>
+      <w:r>
+        <w:rPr>
+          <w:rFonts w:ascii="宋体" w:hAnsi="宋体" w:cs="黑体" w:hint="eastAsia"/>
+          <w:kern w:val="0"/>
+          <w:sz w:val="24"/>
+        </w:rPr>
+        <w:t>ails开发</w:t>
+      </w:r>
+      <w:r>
+        <w:rPr>
+          <w:rFonts w:ascii="宋体" w:hAnsi="宋体" w:cs="黑体" w:hint="eastAsia"/>
+          <w:kern w:val="0"/>
+          <w:sz w:val="24"/>
+        </w:rPr>
+        <w:t>。</w:t>
+      </w:r>
+    </w:p>
+    <w:p>
+      <w:pPr>
+        <w:autoSpaceDE w:val="0"/>
+        <w:autoSpaceDN w:val="0"/>
+        <w:adjustRightInd w:val="0"/>
+        <w:spacing w:before="100" w:beforeAutospacing="1" w:line="360" w:lineRule="auto"/>
+        <w:ind w:firstLineChars="200" w:firstLine="480"/>
+        <w:jc w:val="left"/>
+        <w:rPr>
+          <w:rFonts w:ascii="宋体" w:hAnsi="宋体" w:cs="黑体" w:hint="eastAsia"/>
+          <w:kern w:val="0"/>
+          <w:sz w:val="24"/>
+        </w:rPr>
+      </w:pPr>
+      <w:r>
+        <w:rPr>
+          <w:rFonts w:ascii="宋体" w:hAnsi="宋体" w:cs="黑体" w:hint="eastAsia"/>
+          <w:kern w:val="0"/>
+          <w:sz w:val="24"/>
+        </w:rPr>
+        <w:t>本系统中，通用逻辑处理提供三种系统内置对象的相关服务：用户、位置和文件。</w:t>
+      </w:r>
+      <w:r>
+        <w:rPr>
+          <w:rFonts w:ascii="宋体" w:hAnsi="宋体" w:cs="黑体" w:hint="eastAsia"/>
+          <w:kern w:val="0"/>
+          <w:sz w:val="24"/>
+        </w:rPr>
+        <w:t>结构上，</w:t>
+      </w:r>
+      <w:r>
+        <w:rPr>
+          <w:rFonts w:ascii="宋体" w:hAnsi="宋体" w:cs="黑体" w:hint="eastAsia"/>
+          <w:kern w:val="0"/>
+          <w:sz w:val="24"/>
+        </w:rPr>
+        <w:t>所有的服务端存储工作依旧基于如4.3.1中所描述的分布式</w:t>
+      </w:r>
+      <w:proofErr w:type="spellStart"/>
+      <w:r>
+        <w:rPr>
+          <w:rFonts w:ascii="宋体" w:hAnsi="宋体" w:cs="黑体" w:hint="eastAsia"/>
+          <w:kern w:val="0"/>
+          <w:sz w:val="24"/>
+        </w:rPr>
+        <w:t>Mongodb</w:t>
+      </w:r>
+      <w:proofErr w:type="spellEnd"/>
+      <w:r>
+        <w:rPr>
+          <w:rFonts w:ascii="宋体" w:hAnsi="宋体" w:cs="黑体" w:hint="eastAsia"/>
+          <w:kern w:val="0"/>
+          <w:sz w:val="24"/>
+        </w:rPr>
+        <w:t>数据库群</w:t>
+      </w:r>
+      <w:r>
+        <w:rPr>
+          <w:rFonts w:ascii="宋体" w:hAnsi="宋体" w:cs="黑体" w:hint="eastAsia"/>
+          <w:kern w:val="0"/>
+          <w:sz w:val="24"/>
+        </w:rPr>
+        <w:t xml:space="preserve">，在此基础上使用Ruby on Rails + </w:t>
+      </w:r>
+      <w:proofErr w:type="spellStart"/>
+      <w:r>
+        <w:rPr>
+          <w:rFonts w:ascii="宋体" w:hAnsi="宋体" w:cs="黑体" w:hint="eastAsia"/>
+          <w:kern w:val="0"/>
+          <w:sz w:val="24"/>
+        </w:rPr>
+        <w:t>MongoMapper</w:t>
+      </w:r>
+      <w:proofErr w:type="spellEnd"/>
+      <w:r>
+        <w:rPr>
+          <w:rFonts w:ascii="宋体" w:hAnsi="宋体" w:cs="黑体" w:hint="eastAsia"/>
+          <w:kern w:val="0"/>
+          <w:sz w:val="24"/>
+        </w:rPr>
+        <w:t xml:space="preserve"> 实现了运算逻辑并将计算和资源以RESTFUL</w:t>
+      </w:r>
+      <w:r>
+        <w:rPr>
+          <w:rFonts w:ascii="宋体" w:hAnsi="宋体" w:cs="黑体" w:hint="eastAsia"/>
+          <w:kern w:val="0"/>
+          <w:sz w:val="24"/>
+        </w:rPr>
+        <w:t>的形式暴露</w:t>
+      </w:r>
+      <w:r>
+        <w:rPr>
+          <w:rFonts w:ascii="宋体" w:hAnsi="宋体" w:cs="黑体" w:hint="eastAsia"/>
+          <w:kern w:val="0"/>
+          <w:sz w:val="24"/>
+        </w:rPr>
+        <w:t>。</w:t>
+      </w:r>
+      <w:r>
+        <w:rPr>
+          <w:rFonts w:ascii="宋体" w:hAnsi="宋体" w:cs="黑体" w:hint="eastAsia"/>
+          <w:kern w:val="0"/>
+          <w:sz w:val="24"/>
+        </w:rPr>
+        <w:t>客户端分别根据Android、IOS提供的LBS、IO、网络接口对客户端运算进行了封装，根据前文所述通用REST接口与服务器进行通讯。</w:t>
+      </w:r>
+    </w:p>
+    <w:p>
+      <w:pPr>
+        <w:autoSpaceDE w:val="0"/>
+        <w:autoSpaceDN w:val="0"/>
+        <w:adjustRightInd w:val="0"/>
+        <w:spacing w:before="100" w:beforeAutospacing="1" w:line="360" w:lineRule="auto"/>
+        <w:ind w:firstLineChars="200" w:firstLine="480"/>
+        <w:jc w:val="left"/>
+        <w:rPr>
+          <w:rFonts w:ascii="宋体" w:hAnsi="宋体" w:cs="Arial" w:hint="eastAsia"/>
+          <w:color w:val="000000"/>
+          <w:kern w:val="0"/>
+          <w:sz w:val="24"/>
+        </w:rPr>
+      </w:pPr>
+      <w:r>
+        <w:rPr>
+          <w:rFonts w:ascii="宋体" w:hAnsi="宋体" w:cs="黑体" w:hint="eastAsia"/>
+          <w:kern w:val="0"/>
+          <w:sz w:val="24"/>
+        </w:rPr>
+        <w:t>通用服务的系统结构示意图如下：</w:t>
+      </w:r>
+      <w:bookmarkStart w:id="30" w:name="_GoBack"/>
+      <w:bookmarkEnd w:id="30"/>
+    </w:p>
+    <w:p>
+      <w:pPr>
+        <w:autoSpaceDE w:val="0"/>
+        <w:autoSpaceDN w:val="0"/>
+        <w:adjustRightInd w:val="0"/>
+        <w:spacing w:line="360" w:lineRule="auto"/>
+        <w:ind w:firstLineChars="200" w:firstLine="480"/>
+        <w:jc w:val="left"/>
+        <w:rPr>
+          <w:rFonts w:ascii="宋体" w:hAnsi="宋体" w:cs="黑体"/>
+          <w:kern w:val="0"/>
+          <w:sz w:val="24"/>
+        </w:rPr>
+      </w:pPr>
+    </w:p>
+    <w:p>
+      <w:pPr>
+        <w:pStyle w:val="3"/>
+        <w:rPr>
+          <w:rFonts w:ascii="宋体" w:hAnsi="宋体"/>
+          <w:kern w:val="0"/>
+        </w:rPr>
+      </w:pPr>
+      <w:bookmarkStart w:id="31" w:name="_Toc353378049"/>
+      <w:r>
+        <w:rPr>
+          <w:rFonts w:ascii="宋体" w:hAnsi="宋体" w:hint="eastAsia"/>
+          <w:kern w:val="0"/>
+        </w:rPr>
+        <w:t xml:space="preserve">4.3.4 </w:t>
+      </w:r>
+      <w:r>
+        <w:rPr>
+          <w:rFonts w:ascii="宋体" w:hAnsi="宋体" w:hint="eastAsia"/>
+          <w:kern w:val="0"/>
+        </w:rPr>
+        <w:t>后期处理</w:t>
+      </w:r>
+      <w:bookmarkEnd w:id="31"/>
+    </w:p>
+    <w:p>
+      <w:pPr>
+        <w:autoSpaceDE w:val="0"/>
+        <w:autoSpaceDN w:val="0"/>
+        <w:adjustRightInd w:val="0"/>
+        <w:spacing w:before="100" w:beforeAutospacing="1" w:line="360" w:lineRule="auto"/>
+        <w:ind w:firstLineChars="200" w:firstLine="480"/>
+        <w:jc w:val="left"/>
+        <w:rPr>
+          <w:rFonts w:ascii="宋体" w:hAnsi="宋体" w:cs="黑体"/>
+          <w:kern w:val="0"/>
+          <w:sz w:val="24"/>
+        </w:rPr>
+      </w:pPr>
+      <w:r>
+        <w:rPr>
+          <w:rFonts w:ascii="宋体" w:hAnsi="宋体" w:cs="黑体" w:hint="eastAsia"/>
+          <w:kern w:val="0"/>
+          <w:sz w:val="24"/>
+        </w:rPr>
+        <w:t>后期处理与</w:t>
+      </w:r>
+      <w:r>
+        <w:rPr>
+          <w:rFonts w:ascii="宋体" w:hAnsi="宋体" w:cs="Arial" w:hint="eastAsia"/>
+          <w:color w:val="333333"/>
+          <w:sz w:val="24"/>
+        </w:rPr>
+        <w:t>基于背景表面的文本图像二值化</w:t>
+      </w:r>
+      <w:r>
+        <w:rPr>
+          <w:rFonts w:ascii="宋体" w:hAnsi="宋体" w:cs="黑体" w:hint="eastAsia"/>
+          <w:kern w:val="0"/>
+          <w:sz w:val="24"/>
+        </w:rPr>
+        <w:t>方法中的后期处理方法类似。</w:t>
+      </w:r>
+    </w:p>
+    <w:p>
+      <w:pPr>
+        <w:spacing w:before="100" w:beforeAutospacing="1" w:line="360" w:lineRule="auto"/>
+        <w:ind w:firstLineChars="200" w:firstLine="480"/>
+        <w:rPr>
+          <w:rFonts w:ascii="宋体" w:hAnsi="宋体" w:cs="Arial"/>
+          <w:color w:val="000000"/>
+          <w:kern w:val="0"/>
+          <w:sz w:val="24"/>
+        </w:rPr>
+      </w:pPr>
+      <w:r>
+        <w:rPr>
+          <w:rFonts w:ascii="宋体" w:hAnsi="宋体" w:cs="黑体" w:hint="eastAsia"/>
+          <w:kern w:val="0"/>
+          <w:sz w:val="24"/>
+        </w:rPr>
+        <w:t>首先，在文字部分填充裂痕、缺失。检测二值化图像中的每一个背景像素，</w:t>
+      </w:r>
+      <w:r>
+        <w:rPr>
+          <w:rFonts w:ascii="宋体" w:hAnsi="宋体" w:cs="黑体"/>
+          <w:kern w:val="0"/>
+          <w:position w:val="-12"/>
+          <w:sz w:val="24"/>
+        </w:rPr>
+        <w:lastRenderedPageBreak/>
+        <w:pict w14:anchorId="5DF63DE7">
           <v:shapetype id="_x0000_t75" coordsize="21600,21600" o:spt="75" o:preferrelative="t" path="m@4@5l@4@11@9@11@9@5xe" filled="f" stroked="f">
             <v:stroke joinstyle="miter"/>
             <v:formulas>
@@ -14868,166 +15639,324 @@
             <v:path o:extrusionok="f" gradientshapeok="t" o:connecttype="rect"/>
             <o:lock v:ext="edit" aspectratio="t"/>
           </v:shapetype>
-          <v:shape id="_x0000_i1041" type="#_x0000_t75" style="width:393pt;height:54pt">
-            <v:imagedata r:id="rId33" o:title=""/>
-          </v:shape>
-        </w:pict>
-      </w:r>
-    </w:p>
-    <w:p>
-      <w:pPr>
-        <w:spacing w:before="100" w:beforeAutospacing="1" w:line="360" w:lineRule="auto"/>
-        <w:rPr>
-          <w:rFonts w:ascii="宋体" w:hAnsi="宋体"/>
-          <w:sz w:val="24"/>
-        </w:rPr>
-      </w:pPr>
-      <w:r>
-        <w:rPr>
-          <w:rFonts w:ascii="宋体" w:hAnsi="宋体" w:hint="eastAsia"/>
-          <w:sz w:val="24"/>
-        </w:rPr>
-        <w:t>在实验中</w:t>
-      </w:r>
-      <w:r>
-        <w:rPr>
-          <w:rFonts w:ascii="宋体" w:hAnsi="宋体"/>
-          <w:position w:val="-6"/>
-          <w:sz w:val="24"/>
-        </w:rPr>
-        <w:pict w14:anchorId="5BD23581">
-          <v:shape id="_x0000_i1042" type="#_x0000_t75" style="width:32pt;height:14pt">
-            <v:imagedata r:id="rId34" o:title=""/>
-          </v:shape>
-        </w:pict>
-      </w:r>
-      <w:r>
-        <w:rPr>
-          <w:rFonts w:ascii="宋体" w:hAnsi="宋体" w:hint="eastAsia"/>
-          <w:sz w:val="24"/>
-        </w:rPr>
-        <w:t>，阈值</w:t>
-      </w:r>
-      <w:r>
-        <w:rPr>
-          <w:rFonts w:ascii="宋体" w:hAnsi="宋体"/>
-          <w:position w:val="-6"/>
-          <w:sz w:val="24"/>
-        </w:rPr>
-        <w:pict w14:anchorId="2A5B7121">
-          <v:shape id="_x0000_i1043" type="#_x0000_t75" style="width:29pt;height:14pt">
+          <v:shape id="_x0000_i1042" type="#_x0000_t75" style="width:19pt;height:18pt">
             <v:imagedata r:id="rId35" o:title=""/>
           </v:shape>
         </w:pict>
       </w:r>
       <w:r>
         <w:rPr>
-          <w:rFonts w:ascii="宋体" w:hAnsi="宋体" w:hint="eastAsia"/>
-          <w:sz w:val="24"/>
-        </w:rPr>
-        <w:t>。</w:t>
-      </w:r>
-    </w:p>
-    <w:p>
-      <w:pPr>
-        <w:spacing w:before="100" w:beforeAutospacing="1" w:line="360" w:lineRule="auto"/>
-        <w:ind w:firstLineChars="200" w:firstLine="480"/>
-        <w:rPr>
-          <w:rFonts w:ascii="宋体" w:hAnsi="宋体"/>
-          <w:sz w:val="24"/>
-        </w:rPr>
-      </w:pPr>
-      <w:r>
-        <w:rPr>
-          <w:rFonts w:ascii="宋体" w:hAnsi="宋体" w:hint="eastAsia"/>
-          <w:sz w:val="24"/>
-        </w:rPr>
-        <w:t>在操作中对窗口的大小及门限的选择要慎重，</w:t>
-      </w:r>
-      <w:r>
-        <w:rPr>
-          <w:rFonts w:ascii="宋体" w:hAnsi="宋体"/>
-          <w:position w:val="-4"/>
-          <w:sz w:val="24"/>
-        </w:rPr>
-        <w:pict w14:anchorId="110FBB9C">
-          <v:shape id="_x0000_i1044" type="#_x0000_t75" style="width:11pt;height:13pt">
+          <w:rFonts w:ascii="宋体" w:hAnsi="宋体" w:cs="黑体" w:hint="eastAsia"/>
+          <w:kern w:val="0"/>
+          <w:sz w:val="24"/>
+        </w:rPr>
+        <w:t>是以背景像素</w:t>
+      </w:r>
+      <w:r>
+        <w:rPr>
+          <w:rFonts w:ascii="宋体" w:hAnsi="宋体" w:cs="黑体"/>
+          <w:kern w:val="0"/>
+          <w:position w:val="-10"/>
+          <w:sz w:val="24"/>
+        </w:rPr>
+        <w:pict w14:anchorId="4AB1A51A">
+          <v:shape id="_x0000_i1043" type="#_x0000_t75" style="width:29pt;height:16pt">
             <v:imagedata r:id="rId36" o:title=""/>
           </v:shape>
         </w:pict>
       </w:r>
       <w:r>
         <w:rPr>
-          <w:rFonts w:ascii="宋体" w:hAnsi="宋体" w:hint="eastAsia"/>
-          <w:sz w:val="24"/>
-        </w:rPr>
-        <w:t>太大，噪声消除不干净；</w:t>
-      </w:r>
-      <w:r>
-        <w:rPr>
-          <w:rFonts w:ascii="宋体" w:hAnsi="宋体"/>
-          <w:position w:val="-4"/>
-          <w:sz w:val="24"/>
-        </w:rPr>
-        <w:pict w14:anchorId="239D0120">
-          <v:shape id="_x0000_i1045" type="#_x0000_t75" style="width:11pt;height:13pt">
+          <w:rFonts w:ascii="宋体" w:hAnsi="宋体" w:cs="黑体" w:hint="eastAsia"/>
+          <w:kern w:val="0"/>
+          <w:sz w:val="24"/>
+        </w:rPr>
+        <w:t>为中心像素的</w:t>
+      </w:r>
+      <w:r>
+        <w:rPr>
+          <w:rFonts w:ascii="宋体" w:hAnsi="宋体" w:cs="黑体"/>
+          <w:kern w:val="0"/>
+          <w:position w:val="-6"/>
+          <w:sz w:val="24"/>
+        </w:rPr>
+        <w:pict w14:anchorId="1C17BCA6">
+          <v:shape id="_x0000_i1044" type="#_x0000_t75" style="width:25pt;height:11pt">
             <v:imagedata r:id="rId37" o:title=""/>
           </v:shape>
         </w:pict>
       </w:r>
       <w:r>
         <w:rPr>
-          <w:rFonts w:ascii="宋体" w:hAnsi="宋体" w:hint="eastAsia"/>
-          <w:sz w:val="24"/>
-        </w:rPr>
-        <w:t>太小，易使图像模糊。在实际应用中我们一般用3*3窗口。这种算法对抑制椒盐噪声比较有效，同时也能较好的保护仅有微小灰度差的图像细节。</w:t>
+          <w:rFonts w:ascii="宋体" w:hAnsi="宋体" w:cs="黑体" w:hint="eastAsia"/>
+          <w:kern w:val="0"/>
+          <w:sz w:val="24"/>
+        </w:rPr>
+        <w:t>窗口内前景像素的个数，</w:t>
+      </w:r>
+      <w:r>
+        <w:rPr>
+          <w:rFonts w:ascii="宋体" w:hAnsi="宋体" w:cs="黑体"/>
+          <w:kern w:val="0"/>
+          <w:position w:val="-12"/>
+          <w:sz w:val="24"/>
+        </w:rPr>
+        <w:pict w14:anchorId="55ACFCDA">
+          <v:shape id="_x0000_i1045" type="#_x0000_t75" style="width:14pt;height:18pt">
+            <v:imagedata r:id="rId38" o:title=""/>
+          </v:shape>
+        </w:pict>
+      </w:r>
+      <w:r>
+        <w:rPr>
+          <w:rFonts w:ascii="宋体" w:hAnsi="宋体" w:cs="黑体" w:hint="eastAsia"/>
+          <w:kern w:val="0"/>
+          <w:sz w:val="24"/>
+        </w:rPr>
+        <w:t>，</w:t>
+      </w:r>
+      <w:r>
+        <w:rPr>
+          <w:rFonts w:ascii="宋体" w:hAnsi="宋体" w:cs="黑体"/>
+          <w:kern w:val="0"/>
+          <w:position w:val="-12"/>
+          <w:sz w:val="24"/>
+        </w:rPr>
+        <w:pict w14:anchorId="686D1B26">
+          <v:shape id="_x0000_i1046" type="#_x0000_t75" style="width:15pt;height:18pt">
+            <v:imagedata r:id="rId39" o:title=""/>
+          </v:shape>
+        </w:pict>
+      </w:r>
+      <w:r>
+        <w:rPr>
+          <w:rFonts w:ascii="宋体" w:hAnsi="宋体" w:cs="黑体" w:hint="eastAsia"/>
+          <w:kern w:val="0"/>
+          <w:sz w:val="24"/>
+        </w:rPr>
+        <w:t>是</w:t>
+      </w:r>
+      <w:r>
+        <w:rPr>
+          <w:rFonts w:ascii="宋体" w:hAnsi="宋体" w:cs="黑体"/>
+          <w:kern w:val="0"/>
+          <w:position w:val="-6"/>
+          <w:sz w:val="24"/>
+        </w:rPr>
+        <w:pict w14:anchorId="3CB7667C">
+          <v:shape id="_x0000_i1047" type="#_x0000_t75" style="width:25pt;height:11pt">
+            <v:imagedata r:id="rId40" o:title=""/>
+          </v:shape>
+        </w:pict>
+      </w:r>
+      <w:r>
+        <w:rPr>
+          <w:rFonts w:ascii="宋体" w:hAnsi="宋体" w:cs="黑体" w:hint="eastAsia"/>
+          <w:kern w:val="0"/>
+          <w:sz w:val="24"/>
+        </w:rPr>
+        <w:t>窗口内所有前景像素横坐标和纵坐标的平均值，如果</w:t>
+      </w:r>
+      <w:r>
+        <w:rPr>
+          <w:rFonts w:ascii="宋体" w:hAnsi="宋体" w:cs="黑体"/>
+          <w:kern w:val="0"/>
+          <w:position w:val="-12"/>
+          <w:sz w:val="24"/>
+        </w:rPr>
+        <w:pict w14:anchorId="62E3692E">
+          <v:shape id="_x0000_i1048" type="#_x0000_t75" style="width:46pt;height:18pt">
+            <v:imagedata r:id="rId41" o:title=""/>
+          </v:shape>
+        </w:pict>
+      </w:r>
+      <w:r>
+        <w:rPr>
+          <w:rFonts w:ascii="宋体" w:hAnsi="宋体" w:cs="黑体" w:hint="eastAsia"/>
+          <w:kern w:val="0"/>
+          <w:sz w:val="24"/>
+        </w:rPr>
+        <w:t>、</w:t>
+      </w:r>
+      <w:r>
+        <w:rPr>
+          <w:rFonts w:ascii="宋体" w:hAnsi="宋体" w:cs="黑体"/>
+          <w:kern w:val="0"/>
+          <w:position w:val="-14"/>
+          <w:sz w:val="24"/>
+        </w:rPr>
+        <w:pict w14:anchorId="4946E426">
+          <v:shape id="_x0000_i1049" type="#_x0000_t75" style="width:58pt;height:20pt">
+            <v:imagedata r:id="rId42" o:title=""/>
+          </v:shape>
+        </w:pict>
+      </w:r>
+      <w:r>
+        <w:rPr>
+          <w:rFonts w:ascii="宋体" w:hAnsi="宋体" w:cs="黑体" w:hint="eastAsia"/>
+          <w:kern w:val="0"/>
+          <w:sz w:val="24"/>
+        </w:rPr>
+        <w:t>且</w:t>
+      </w:r>
+      <w:r>
+        <w:rPr>
+          <w:rFonts w:ascii="宋体" w:hAnsi="宋体" w:cs="黑体"/>
+          <w:kern w:val="0"/>
+          <w:position w:val="-14"/>
+          <w:sz w:val="24"/>
+        </w:rPr>
+        <w:pict w14:anchorId="3FAB68DC">
+          <v:shape id="_x0000_i1050" type="#_x0000_t75" style="width:60pt;height:20pt">
+            <v:imagedata r:id="rId43" o:title=""/>
+          </v:shape>
+        </w:pict>
+      </w:r>
+      <w:r>
+        <w:rPr>
+          <w:rFonts w:ascii="宋体" w:hAnsi="宋体" w:cs="黑体" w:hint="eastAsia"/>
+          <w:kern w:val="0"/>
+          <w:sz w:val="24"/>
+        </w:rPr>
+        <w:t>则将该中心像素变为前景像素，其中</w:t>
+      </w:r>
+      <w:r>
+        <w:rPr>
+          <w:rFonts w:ascii="宋体" w:hAnsi="宋体" w:cs="黑体"/>
+          <w:kern w:val="0"/>
+          <w:position w:val="-12"/>
+          <w:sz w:val="24"/>
+        </w:rPr>
+        <w:pict w14:anchorId="2DE29EB5">
+          <v:shape id="_x0000_i1051" type="#_x0000_t75" style="width:62pt;height:19pt">
+            <v:imagedata r:id="rId44" o:title=""/>
+          </v:shape>
+        </w:pict>
+      </w:r>
+      <w:r>
+        <w:rPr>
+          <w:rFonts w:ascii="宋体" w:hAnsi="宋体" w:cs="黑体" w:hint="eastAsia"/>
+          <w:kern w:val="0"/>
+          <w:sz w:val="24"/>
+        </w:rPr>
+        <w:t>，</w:t>
+      </w:r>
+      <w:r>
+        <w:rPr>
+          <w:rFonts w:ascii="宋体" w:hAnsi="宋体" w:cs="黑体"/>
+          <w:kern w:val="0"/>
+          <w:position w:val="-10"/>
+          <w:sz w:val="24"/>
+        </w:rPr>
+        <w:pict w14:anchorId="69EF56F9">
+          <v:shape id="_x0000_i1052" type="#_x0000_t75" style="width:78pt;height:16pt">
+            <v:imagedata r:id="rId45" o:title=""/>
+          </v:shape>
+        </w:pict>
+      </w:r>
+      <w:r>
+        <w:rPr>
+          <w:rFonts w:ascii="宋体" w:hAnsi="宋体" w:cs="黑体" w:hint="eastAsia"/>
+          <w:kern w:val="0"/>
+          <w:sz w:val="24"/>
+        </w:rPr>
+        <w:t>。后两个约束条件是为了防止笔划宽度过宽。</w:t>
       </w:r>
     </w:p>
     <w:p>
       <w:pPr>
-        <w:pStyle w:val="3"/>
-        <w:rPr>
-          <w:rFonts w:ascii="宋体" w:hAnsi="宋体"/>
-          <w:kern w:val="0"/>
-        </w:rPr>
-      </w:pPr>
-      <w:bookmarkStart w:id="29" w:name="_Toc353378047"/>
-      <w:r>
-        <w:rPr>
-          <w:rFonts w:ascii="宋体" w:hAnsi="宋体" w:hint="eastAsia"/>
-          <w:kern w:val="0"/>
-        </w:rPr>
-        <w:t xml:space="preserve">4.3.2 </w:t>
-      </w:r>
+        <w:spacing w:before="100" w:beforeAutospacing="1" w:line="360" w:lineRule="auto"/>
+        <w:ind w:firstLineChars="200" w:firstLine="480"/>
+        <w:rPr>
+          <w:rFonts w:ascii="宋体" w:hAnsi="宋体" w:cs="黑体"/>
+          <w:kern w:val="0"/>
+          <w:sz w:val="24"/>
+        </w:rPr>
+      </w:pPr>
       <w:r>
         <w:rPr>
           <w:rFonts w:ascii="宋体" w:hAnsi="宋体" w:cs="黑体" w:hint="eastAsia"/>
           <w:kern w:val="0"/>
-        </w:rPr>
-        <w:t>使用</w:t>
+          <w:sz w:val="24"/>
+        </w:rPr>
+        <w:t>然后，减少噪声。检测二值化图像中的每一个前景像素，</w:t>
+      </w:r>
+      <w:r>
+        <w:rPr>
+          <w:rFonts w:ascii="宋体" w:hAnsi="宋体" w:cs="黑体"/>
+          <w:kern w:val="0"/>
+          <w:position w:val="-12"/>
+          <w:sz w:val="24"/>
+        </w:rPr>
+        <w:pict w14:anchorId="1DE88AC4">
+          <v:shape id="_x0000_i1053" type="#_x0000_t75" style="width:18pt;height:18pt">
+            <v:imagedata r:id="rId46" o:title=""/>
+          </v:shape>
+        </w:pict>
       </w:r>
       <w:r>
         <w:rPr>
           <w:rFonts w:ascii="宋体" w:hAnsi="宋体" w:cs="黑体" w:hint="eastAsia"/>
           <w:kern w:val="0"/>
-        </w:rPr>
-        <w:t>Otsu</w:t>
+          <w:sz w:val="24"/>
+        </w:rPr>
+        <w:t>是以前景像素为中心像素的</w:t>
+      </w:r>
+      <w:r>
+        <w:rPr>
+          <w:rFonts w:ascii="宋体" w:hAnsi="宋体" w:cs="黑体"/>
+          <w:kern w:val="0"/>
+          <w:position w:val="-6"/>
+          <w:sz w:val="24"/>
+        </w:rPr>
+        <w:pict w14:anchorId="7D2041CA">
+          <v:shape id="_x0000_i1054" type="#_x0000_t75" style="width:25pt;height:11pt">
+            <v:imagedata r:id="rId47" o:title=""/>
+          </v:shape>
+        </w:pict>
       </w:r>
       <w:r>
         <w:rPr>
           <w:rFonts w:ascii="宋体" w:hAnsi="宋体" w:cs="黑体" w:hint="eastAsia"/>
           <w:kern w:val="0"/>
-        </w:rPr>
-        <w:t>算法进行</w:t>
-      </w:r>
-      <w:r>
-        <w:rPr>
-          <w:rFonts w:ascii="宋体" w:hAnsi="宋体" w:hint="eastAsia"/>
-          <w:kern w:val="0"/>
-        </w:rPr>
-        <w:t>全局二值化</w:t>
-      </w:r>
-      <w:bookmarkEnd w:id="29"/>
+          <w:sz w:val="24"/>
+        </w:rPr>
+        <w:t>窗口内背景像素的个数，如果</w:t>
+      </w:r>
+      <w:r>
+        <w:rPr>
+          <w:rFonts w:ascii="宋体" w:hAnsi="宋体" w:cs="黑体"/>
+          <w:kern w:val="0"/>
+          <w:position w:val="-12"/>
+          <w:sz w:val="24"/>
+        </w:rPr>
+        <w:pict w14:anchorId="5988D240">
+          <v:shape id="_x0000_i1055" type="#_x0000_t75" style="width:44pt;height:18pt">
+            <v:imagedata r:id="rId48" o:title=""/>
+          </v:shape>
+        </w:pict>
+      </w:r>
+      <w:r>
+        <w:rPr>
+          <w:rFonts w:ascii="宋体" w:hAnsi="宋体" w:cs="黑体" w:hint="eastAsia"/>
+          <w:kern w:val="0"/>
+          <w:sz w:val="24"/>
+        </w:rPr>
+        <w:t>则将该中心像素变为背景像素，其中</w:t>
+      </w:r>
+      <w:r>
+        <w:rPr>
+          <w:rFonts w:ascii="宋体" w:hAnsi="宋体" w:cs="黑体"/>
+          <w:kern w:val="0"/>
+          <w:position w:val="-12"/>
+          <w:sz w:val="24"/>
+        </w:rPr>
+        <w:pict w14:anchorId="70F6C26E">
+          <v:shape id="_x0000_i1056" type="#_x0000_t75" style="width:55pt;height:19pt">
+            <v:imagedata r:id="rId49" o:title=""/>
+          </v:shape>
+        </w:pict>
+      </w:r>
     </w:p>
     <w:p>
       <w:pPr>
@@ -15049,885 +15978,24 @@
           <w:kern w:val="0"/>
           <w:sz w:val="24"/>
         </w:rPr>
-        <w:t>使用Otsu算法根据</w:t>
-      </w:r>
-      <w:r>
-        <w:rPr>
-          <w:rFonts w:ascii="宋体" w:hAnsi="宋体" w:cs="Arial" w:hint="eastAsia"/>
-          <w:color w:val="000000"/>
-          <w:kern w:val="0"/>
-          <w:sz w:val="24"/>
-        </w:rPr>
-        <w:t>公</w:t>
+        <w:t>经过后期处理后，得到最终的二值化文档图像</w:t>
       </w:r>
       <w:r>
         <w:rPr>
           <w:rFonts w:ascii="宋体" w:hAnsi="宋体" w:cs="Arial"/>
           <w:color w:val="000000"/>
           <w:kern w:val="0"/>
-          <w:sz w:val="24"/>
-        </w:rPr>
-        <w:t>式</w:t>
-      </w:r>
-      <w:r>
-        <w:rPr>
-          <w:rFonts w:ascii="宋体" w:hAnsi="宋体" w:cs="Arial" w:hint="eastAsia"/>
-          <w:color w:val="000000"/>
-          <w:kern w:val="0"/>
-          <w:sz w:val="24"/>
-        </w:rPr>
-        <w:t>（4）</w:t>
-      </w:r>
-      <w:r>
-        <w:rPr>
-          <w:rFonts w:ascii="宋体" w:hAnsi="宋体" w:cs="黑体" w:hint="eastAsia"/>
-          <w:kern w:val="0"/>
-          <w:sz w:val="24"/>
-        </w:rPr>
-        <w:t>得到全局二值化的阈值</w:t>
-      </w:r>
-      <w:r>
-        <w:rPr>
-          <w:rFonts w:ascii="宋体" w:hAnsi="宋体" w:cs="黑体"/>
-          <w:kern w:val="0"/>
-          <w:position w:val="-6"/>
-          <w:sz w:val="24"/>
-        </w:rPr>
-        <w:pict w14:anchorId="5940FDF8">
-          <v:shape id="_x0000_i1046" type="#_x0000_t75" style="width:7pt;height:12pt">
-            <v:imagedata r:id="rId38" o:title=""/>
-          </v:shape>
-        </w:pict>
-      </w:r>
-      <w:r>
-        <w:rPr>
-          <w:rFonts w:ascii="宋体" w:hAnsi="宋体" w:cs="黑体" w:hint="eastAsia"/>
-          <w:kern w:val="0"/>
-          <w:sz w:val="24"/>
-        </w:rPr>
-        <w:t>，从而得到两个新的阈值</w:t>
-      </w:r>
-      <w:r>
-        <w:rPr>
-          <w:rFonts w:ascii="宋体" w:hAnsi="宋体" w:cs="黑体"/>
-          <w:kern w:val="0"/>
           <w:position w:val="-10"/>
           <w:sz w:val="24"/>
         </w:rPr>
-        <w:pict w14:anchorId="2D5BE8AA">
-          <v:shape id="_x0000_i1047" type="#_x0000_t75" style="width:61pt;height:17pt">
-            <v:imagedata r:id="rId39" o:title=""/>
-          </v:shape>
-        </w:pict>
-      </w:r>
-      <w:r>
-        <w:rPr>
-          <w:rFonts w:ascii="宋体" w:hAnsi="宋体" w:cs="黑体" w:hint="eastAsia"/>
-          <w:kern w:val="0"/>
-          <w:sz w:val="24"/>
-        </w:rPr>
-        <w:t>和</w:t>
-      </w:r>
-      <w:r>
-        <w:rPr>
-          <w:rFonts w:ascii="宋体" w:hAnsi="宋体" w:cs="黑体"/>
-          <w:kern w:val="0"/>
-          <w:position w:val="-10"/>
-          <w:sz w:val="24"/>
-        </w:rPr>
-        <w:pict w14:anchorId="39F985DE">
-          <v:shape id="_x0000_i1048" type="#_x0000_t75" style="width:63pt;height:17pt">
-            <v:imagedata r:id="rId40" o:title=""/>
-          </v:shape>
-        </w:pict>
-      </w:r>
-      <w:r>
-        <w:rPr>
-          <w:rFonts w:ascii="宋体" w:hAnsi="宋体" w:cs="黑体" w:hint="eastAsia"/>
-          <w:kern w:val="0"/>
-          <w:sz w:val="24"/>
-        </w:rPr>
-        <w:t>，对平滑后的图像</w:t>
-      </w:r>
-      <w:r>
-        <w:rPr>
-          <w:position w:val="-10"/>
-          <w:sz w:val="24"/>
-        </w:rPr>
-        <w:pict w14:anchorId="349173C2">
-          <v:shape id="_x0000_i1049" type="#_x0000_t75" style="width:38pt;height:16pt">
-            <v:imagedata r:id="rId41" o:title=""/>
-          </v:shape>
-        </w:pict>
-      </w:r>
-      <w:r>
-        <w:rPr>
-          <w:rFonts w:hint="eastAsia"/>
-          <w:sz w:val="24"/>
-        </w:rPr>
-        <w:t>中像素灰度值满足</w:t>
-      </w:r>
-      <w:r>
-        <w:rPr>
-          <w:position w:val="-10"/>
-          <w:sz w:val="24"/>
-        </w:rPr>
-        <w:pict w14:anchorId="4B12B8B6">
-          <v:shape id="_x0000_i1050" type="#_x0000_t75" style="width:57pt;height:17pt">
-            <v:imagedata r:id="rId42" o:title=""/>
-          </v:shape>
-        </w:pict>
-      </w:r>
-      <w:r>
-        <w:rPr>
-          <w:rFonts w:hint="eastAsia"/>
-          <w:sz w:val="24"/>
-        </w:rPr>
-        <w:t>和</w:t>
-      </w:r>
-      <w:r>
-        <w:rPr>
-          <w:position w:val="-10"/>
-          <w:sz w:val="24"/>
-        </w:rPr>
-        <w:pict w14:anchorId="2844F2CA">
-          <v:shape id="_x0000_i1051" type="#_x0000_t75" style="width:59pt;height:17pt">
-            <v:imagedata r:id="rId43" o:title=""/>
-          </v:shape>
-        </w:pict>
-      </w:r>
-      <w:r>
-        <w:rPr>
-          <w:rFonts w:hint="eastAsia"/>
-          <w:sz w:val="24"/>
-        </w:rPr>
-        <w:t>的像素使</w:t>
-      </w:r>
-      <w:r>
-        <w:rPr>
-          <w:rFonts w:ascii="宋体" w:hAnsi="宋体" w:cs="黑体" w:hint="eastAsia"/>
-          <w:kern w:val="0"/>
-          <w:sz w:val="24"/>
-        </w:rPr>
-        <w:t>用公式（11）进行二值化处理。</w:t>
-      </w:r>
-    </w:p>
-    <w:p>
-      <w:pPr>
-        <w:autoSpaceDE w:val="0"/>
-        <w:autoSpaceDN w:val="0"/>
-        <w:adjustRightInd w:val="0"/>
-        <w:spacing w:before="100" w:beforeAutospacing="1" w:line="360" w:lineRule="auto"/>
-        <w:ind w:firstLineChars="200" w:firstLine="480"/>
-        <w:jc w:val="center"/>
-        <w:rPr>
-          <w:rFonts w:ascii="宋体" w:hAnsi="宋体" w:cs="黑体"/>
-          <w:kern w:val="0"/>
-          <w:sz w:val="24"/>
-        </w:rPr>
-      </w:pPr>
-      <w:r>
-        <w:rPr>
-          <w:rFonts w:ascii="宋体" w:hAnsi="宋体" w:cs="黑体"/>
-          <w:kern w:val="0"/>
-          <w:position w:val="-32"/>
-          <w:sz w:val="24"/>
-        </w:rPr>
-        <w:lastRenderedPageBreak/>
-        <w:pict w14:anchorId="7822EC99">
-          <v:shape id="_x0000_i1052" type="#_x0000_t75" style="width:258pt;height:38pt">
-            <v:imagedata r:id="rId44" o:title=""/>
-          </v:shape>
-        </w:pict>
-      </w:r>
-    </w:p>
-    <w:p>
-      <w:pPr>
-        <w:autoSpaceDE w:val="0"/>
-        <w:autoSpaceDN w:val="0"/>
-        <w:adjustRightInd w:val="0"/>
-        <w:spacing w:before="100" w:beforeAutospacing="1" w:line="360" w:lineRule="auto"/>
-        <w:jc w:val="left"/>
-        <w:rPr>
-          <w:rFonts w:ascii="宋体" w:hAnsi="宋体" w:cs="黑体"/>
-          <w:kern w:val="0"/>
-          <w:sz w:val="24"/>
-        </w:rPr>
-      </w:pPr>
-      <w:r>
-        <w:rPr>
-          <w:rFonts w:ascii="宋体" w:hAnsi="宋体" w:cs="黑体" w:hint="eastAsia"/>
-          <w:kern w:val="0"/>
-          <w:sz w:val="24"/>
-        </w:rPr>
-        <w:t>其中</w:t>
-      </w:r>
-      <w:r>
-        <w:rPr>
-          <w:rFonts w:ascii="宋体" w:hAnsi="宋体" w:cs="黑体"/>
-          <w:kern w:val="0"/>
-          <w:position w:val="-10"/>
-          <w:sz w:val="24"/>
-        </w:rPr>
-        <w:pict w14:anchorId="6EDB92C7">
-          <v:shape id="_x0000_i1053" type="#_x0000_t75" style="width:45pt;height:17pt">
-            <v:imagedata r:id="rId45" o:title=""/>
-          </v:shape>
-        </w:pict>
-      </w:r>
-      <w:r>
-        <w:rPr>
-          <w:rFonts w:ascii="宋体" w:hAnsi="宋体" w:cs="黑体" w:hint="eastAsia"/>
-          <w:kern w:val="0"/>
-          <w:sz w:val="24"/>
-        </w:rPr>
-        <w:t>实验中取值</w:t>
-      </w:r>
-      <w:r>
-        <w:rPr>
-          <w:rFonts w:ascii="宋体" w:hAnsi="宋体" w:cs="黑体"/>
-          <w:kern w:val="0"/>
-          <w:position w:val="-10"/>
-          <w:sz w:val="24"/>
-        </w:rPr>
-        <w:pict w14:anchorId="789ADD64">
-          <v:shape id="_x0000_i1054" type="#_x0000_t75" style="width:39pt;height:17pt">
-            <v:imagedata r:id="rId46" o:title=""/>
-          </v:shape>
-        </w:pict>
-      </w:r>
-      <w:r>
-        <w:rPr>
-          <w:rFonts w:ascii="宋体" w:hAnsi="宋体" w:cs="黑体" w:hint="eastAsia"/>
-          <w:kern w:val="0"/>
-          <w:sz w:val="24"/>
-        </w:rPr>
-        <w:t>。</w:t>
-      </w:r>
-    </w:p>
-    <w:p>
-      <w:pPr>
-        <w:pStyle w:val="3"/>
-        <w:rPr>
-          <w:rFonts w:ascii="宋体" w:hAnsi="宋体"/>
-          <w:kern w:val="0"/>
-        </w:rPr>
-      </w:pPr>
-      <w:bookmarkStart w:id="30" w:name="_Toc353378048"/>
-      <w:r>
-        <w:rPr>
-          <w:rFonts w:ascii="宋体" w:hAnsi="宋体" w:hint="eastAsia"/>
-          <w:kern w:val="0"/>
-        </w:rPr>
-        <w:t xml:space="preserve">4.3.3 </w:t>
-      </w:r>
-      <w:r>
-        <w:rPr>
-          <w:rFonts w:ascii="宋体" w:hAnsi="宋体" w:hint="eastAsia"/>
-          <w:kern w:val="0"/>
-        </w:rPr>
-        <w:t>使用</w:t>
-      </w:r>
-      <w:proofErr w:type="spellStart"/>
-      <w:r>
-        <w:rPr>
-          <w:rFonts w:ascii="宋体" w:hAnsi="宋体" w:hint="eastAsia"/>
-          <w:kern w:val="0"/>
-        </w:rPr>
-        <w:t>Bernsen</w:t>
-      </w:r>
-      <w:proofErr w:type="spellEnd"/>
-      <w:r>
-        <w:rPr>
-          <w:rFonts w:ascii="宋体" w:hAnsi="宋体" w:hint="eastAsia"/>
-          <w:kern w:val="0"/>
-        </w:rPr>
-        <w:t>算法进行局部二值化</w:t>
-      </w:r>
-      <w:bookmarkEnd w:id="30"/>
-    </w:p>
-    <w:p>
-      <w:pPr>
-        <w:autoSpaceDE w:val="0"/>
-        <w:autoSpaceDN w:val="0"/>
-        <w:adjustRightInd w:val="0"/>
-        <w:spacing w:line="360" w:lineRule="auto"/>
-        <w:ind w:firstLineChars="200" w:firstLine="480"/>
-        <w:jc w:val="left"/>
-        <w:rPr>
-          <w:rFonts w:ascii="宋体" w:hAnsi="宋体" w:cs="黑体"/>
-          <w:kern w:val="0"/>
-          <w:sz w:val="24"/>
-        </w:rPr>
-      </w:pPr>
-      <w:r>
-        <w:rPr>
-          <w:rFonts w:ascii="宋体" w:hAnsi="宋体" w:cs="黑体" w:hint="eastAsia"/>
-          <w:kern w:val="0"/>
-          <w:sz w:val="24"/>
-        </w:rPr>
-        <w:t>对于</w:t>
-      </w:r>
-      <w:r>
-        <w:rPr>
-          <w:position w:val="-10"/>
-          <w:sz w:val="24"/>
-        </w:rPr>
-        <w:pict w14:anchorId="682C4454">
-          <v:shape id="_x0000_i1055" type="#_x0000_t75" style="width:38pt;height:16pt">
-            <v:imagedata r:id="rId47" o:title=""/>
-          </v:shape>
-        </w:pict>
-      </w:r>
-      <w:r>
-        <w:rPr>
-          <w:rFonts w:hint="eastAsia"/>
-          <w:sz w:val="24"/>
-        </w:rPr>
-        <w:t>中</w:t>
-      </w:r>
-      <w:r>
-        <w:rPr>
-          <w:rFonts w:ascii="宋体" w:hAnsi="宋体" w:cs="黑体" w:hint="eastAsia"/>
-          <w:kern w:val="0"/>
-          <w:sz w:val="24"/>
-        </w:rPr>
-        <w:t xml:space="preserve">剩余的像素，即灰度值满足 </w:t>
-      </w:r>
-      <w:r>
-        <w:rPr>
-          <w:rFonts w:ascii="宋体" w:hAnsi="宋体" w:cs="黑体"/>
-          <w:kern w:val="0"/>
-          <w:position w:val="-10"/>
-          <w:sz w:val="24"/>
-        </w:rPr>
-        <w:pict w14:anchorId="0546463A">
-          <v:shape id="_x0000_i1056" type="#_x0000_t75" style="width:79pt;height:17pt">
-            <v:imagedata r:id="rId48" o:title=""/>
-          </v:shape>
-        </w:pict>
-      </w:r>
-      <w:r>
-        <w:rPr>
-          <w:rFonts w:ascii="宋体" w:hAnsi="宋体" w:cs="黑体" w:hint="eastAsia"/>
-          <w:kern w:val="0"/>
-          <w:sz w:val="24"/>
-        </w:rPr>
-        <w:t xml:space="preserve"> 的像素使用</w:t>
-      </w:r>
-      <w:proofErr w:type="spellStart"/>
-      <w:r>
-        <w:rPr>
-          <w:rFonts w:ascii="宋体" w:hAnsi="宋体" w:cs="黑体" w:hint="eastAsia"/>
-          <w:kern w:val="0"/>
-          <w:sz w:val="24"/>
-        </w:rPr>
-        <w:t>Bernsen</w:t>
-      </w:r>
-      <w:proofErr w:type="spellEnd"/>
-      <w:r>
-        <w:rPr>
-          <w:rFonts w:ascii="宋体" w:hAnsi="宋体" w:cs="黑体" w:hint="eastAsia"/>
-          <w:kern w:val="0"/>
-          <w:sz w:val="24"/>
-        </w:rPr>
-        <w:t>算法进行局部二值化处理，使用公式（9）获取局部阈值。我们在实验中使用的是7*7大小的窗口。</w:t>
-      </w:r>
-    </w:p>
-    <w:p>
-      <w:pPr>
-        <w:autoSpaceDE w:val="0"/>
-        <w:autoSpaceDN w:val="0"/>
-        <w:adjustRightInd w:val="0"/>
-        <w:spacing w:line="360" w:lineRule="auto"/>
-        <w:ind w:firstLineChars="200" w:firstLine="480"/>
-        <w:jc w:val="left"/>
-        <w:rPr>
-          <w:rFonts w:ascii="宋体" w:hAnsi="宋体" w:cs="黑体"/>
-          <w:kern w:val="0"/>
-          <w:sz w:val="24"/>
-        </w:rPr>
-      </w:pPr>
-      <w:r>
-        <w:rPr>
-          <w:rFonts w:ascii="宋体" w:hAnsi="宋体" w:cs="黑体" w:hint="eastAsia"/>
-          <w:kern w:val="0"/>
-          <w:sz w:val="24"/>
-        </w:rPr>
-        <w:t>经过全局二值化和局部二值化处理后，两部分的像素点结合起来，得到二值化文档图像</w:t>
-      </w:r>
-      <w:r>
-        <w:rPr>
-          <w:rFonts w:ascii="宋体" w:hAnsi="宋体" w:cs="Arial"/>
-          <w:color w:val="000000"/>
-          <w:kern w:val="0"/>
-          <w:position w:val="-10"/>
-          <w:sz w:val="24"/>
-        </w:rPr>
-        <w:pict w14:anchorId="7400CE46">
-          <v:shape id="_x0000_i1057" type="#_x0000_t75" style="width:36pt;height:16pt">
-            <v:imagedata r:id="rId49" o:title=""/>
-          </v:shape>
-        </w:pict>
-      </w:r>
-      <w:r>
-        <w:rPr>
-          <w:rFonts w:ascii="宋体" w:hAnsi="宋体" w:cs="Arial" w:hint="eastAsia"/>
-          <w:color w:val="000000"/>
-          <w:kern w:val="0"/>
-          <w:sz w:val="24"/>
-        </w:rPr>
-        <w:t>。</w:t>
-      </w:r>
-    </w:p>
-    <w:p>
-      <w:pPr>
-        <w:pStyle w:val="3"/>
-        <w:rPr>
-          <w:rFonts w:ascii="宋体" w:hAnsi="宋体"/>
-          <w:kern w:val="0"/>
-        </w:rPr>
-      </w:pPr>
-      <w:bookmarkStart w:id="31" w:name="_Toc353378049"/>
-      <w:r>
-        <w:rPr>
-          <w:rFonts w:ascii="宋体" w:hAnsi="宋体" w:hint="eastAsia"/>
-          <w:kern w:val="0"/>
-        </w:rPr>
-        <w:t xml:space="preserve">4.3.4 </w:t>
-      </w:r>
-      <w:r>
-        <w:rPr>
-          <w:rFonts w:ascii="宋体" w:hAnsi="宋体" w:hint="eastAsia"/>
-          <w:kern w:val="0"/>
-        </w:rPr>
-        <w:t>后期处理</w:t>
-      </w:r>
-      <w:bookmarkEnd w:id="31"/>
-    </w:p>
-    <w:p>
-      <w:pPr>
-        <w:autoSpaceDE w:val="0"/>
-        <w:autoSpaceDN w:val="0"/>
-        <w:adjustRightInd w:val="0"/>
-        <w:spacing w:before="100" w:beforeAutospacing="1" w:line="360" w:lineRule="auto"/>
-        <w:ind w:firstLineChars="200" w:firstLine="480"/>
-        <w:jc w:val="left"/>
-        <w:rPr>
-          <w:rFonts w:ascii="宋体" w:hAnsi="宋体" w:cs="黑体"/>
-          <w:kern w:val="0"/>
-          <w:sz w:val="24"/>
-        </w:rPr>
-      </w:pPr>
-      <w:r>
-        <w:rPr>
-          <w:rFonts w:ascii="宋体" w:hAnsi="宋体" w:cs="黑体" w:hint="eastAsia"/>
-          <w:kern w:val="0"/>
-          <w:sz w:val="24"/>
-        </w:rPr>
-        <w:t>后期处理与</w:t>
-      </w:r>
-      <w:r>
-        <w:rPr>
-          <w:rFonts w:ascii="宋体" w:hAnsi="宋体" w:cs="Arial" w:hint="eastAsia"/>
-          <w:color w:val="333333"/>
-          <w:sz w:val="24"/>
-        </w:rPr>
-        <w:t>基于背景表面的文本图像二值化</w:t>
-      </w:r>
-      <w:r>
-        <w:rPr>
-          <w:rFonts w:ascii="宋体" w:hAnsi="宋体" w:cs="黑体" w:hint="eastAsia"/>
-          <w:kern w:val="0"/>
-          <w:sz w:val="24"/>
-        </w:rPr>
-        <w:t>方法中的后期处理方法类似。</w:t>
-      </w:r>
-    </w:p>
-    <w:p>
-      <w:pPr>
-        <w:spacing w:before="100" w:beforeAutospacing="1" w:line="360" w:lineRule="auto"/>
-        <w:ind w:firstLineChars="200" w:firstLine="480"/>
-        <w:rPr>
-          <w:rFonts w:ascii="宋体" w:hAnsi="宋体" w:cs="Arial"/>
-          <w:color w:val="000000"/>
-          <w:kern w:val="0"/>
-          <w:sz w:val="24"/>
-        </w:rPr>
-      </w:pPr>
-      <w:r>
-        <w:rPr>
-          <w:rFonts w:ascii="宋体" w:hAnsi="宋体" w:cs="黑体" w:hint="eastAsia"/>
-          <w:kern w:val="0"/>
-          <w:sz w:val="24"/>
-        </w:rPr>
-        <w:t>首先，在文字部分填充裂痕、缺失。检测二值化图像中的每一个背景像素，</w:t>
-      </w:r>
-      <w:r>
-        <w:rPr>
-          <w:rFonts w:ascii="宋体" w:hAnsi="宋体" w:cs="黑体"/>
-          <w:kern w:val="0"/>
-          <w:position w:val="-12"/>
-          <w:sz w:val="24"/>
-        </w:rPr>
-        <w:pict w14:anchorId="5DF63DE7">
-          <v:shape id="_x0000_i1058" type="#_x0000_t75" style="width:19pt;height:18pt">
+        <w:pict w14:anchorId="458DE65A">
+          <v:shape id="_x0000_i1057" type="#_x0000_t75" style="width:39pt;height:16pt">
             <v:imagedata r:id="rId50" o:title=""/>
           </v:shape>
         </w:pict>
       </w:r>
       <w:r>
         <w:rPr>
-          <w:rFonts w:ascii="宋体" w:hAnsi="宋体" w:cs="黑体" w:hint="eastAsia"/>
-          <w:kern w:val="0"/>
-          <w:sz w:val="24"/>
-        </w:rPr>
-        <w:t>是以背景像素</w:t>
-      </w:r>
-      <w:r>
-        <w:rPr>
-          <w:rFonts w:ascii="宋体" w:hAnsi="宋体" w:cs="黑体"/>
-          <w:kern w:val="0"/>
-          <w:position w:val="-10"/>
-          <w:sz w:val="24"/>
-        </w:rPr>
-        <w:pict w14:anchorId="4AB1A51A">
-          <v:shape id="_x0000_i1059" type="#_x0000_t75" style="width:29pt;height:16pt">
-            <v:imagedata r:id="rId51" o:title=""/>
-          </v:shape>
-        </w:pict>
-      </w:r>
-      <w:r>
-        <w:rPr>
-          <w:rFonts w:ascii="宋体" w:hAnsi="宋体" w:cs="黑体" w:hint="eastAsia"/>
-          <w:kern w:val="0"/>
-          <w:sz w:val="24"/>
-        </w:rPr>
-        <w:t>为中心像素的</w:t>
-      </w:r>
-      <w:r>
-        <w:rPr>
-          <w:rFonts w:ascii="宋体" w:hAnsi="宋体" w:cs="黑体"/>
-          <w:kern w:val="0"/>
-          <w:position w:val="-6"/>
-          <w:sz w:val="24"/>
-        </w:rPr>
-        <w:pict w14:anchorId="1C17BCA6">
-          <v:shape id="_x0000_i1060" type="#_x0000_t75" style="width:25pt;height:11pt">
-            <v:imagedata r:id="rId52" o:title=""/>
-          </v:shape>
-        </w:pict>
-      </w:r>
-      <w:r>
-        <w:rPr>
-          <w:rFonts w:ascii="宋体" w:hAnsi="宋体" w:cs="黑体" w:hint="eastAsia"/>
-          <w:kern w:val="0"/>
-          <w:sz w:val="24"/>
-        </w:rPr>
-        <w:t>窗口内前景像素的个数，</w:t>
-      </w:r>
-      <w:r>
-        <w:rPr>
-          <w:rFonts w:ascii="宋体" w:hAnsi="宋体" w:cs="黑体"/>
-          <w:kern w:val="0"/>
-          <w:position w:val="-12"/>
-          <w:sz w:val="24"/>
-        </w:rPr>
-        <w:pict w14:anchorId="55ACFCDA">
-          <v:shape id="_x0000_i1061" type="#_x0000_t75" style="width:14pt;height:18pt">
-            <v:imagedata r:id="rId53" o:title=""/>
-          </v:shape>
-        </w:pict>
-      </w:r>
-      <w:r>
-        <w:rPr>
-          <w:rFonts w:ascii="宋体" w:hAnsi="宋体" w:cs="黑体" w:hint="eastAsia"/>
-          <w:kern w:val="0"/>
-          <w:sz w:val="24"/>
-        </w:rPr>
-        <w:t>，</w:t>
-      </w:r>
-      <w:r>
-        <w:rPr>
-          <w:rFonts w:ascii="宋体" w:hAnsi="宋体" w:cs="黑体"/>
-          <w:kern w:val="0"/>
-          <w:position w:val="-12"/>
-          <w:sz w:val="24"/>
-        </w:rPr>
-        <w:pict w14:anchorId="686D1B26">
-          <v:shape id="_x0000_i1062" type="#_x0000_t75" style="width:15pt;height:18pt">
-            <v:imagedata r:id="rId54" o:title=""/>
-          </v:shape>
-        </w:pict>
-      </w:r>
-      <w:r>
-        <w:rPr>
-          <w:rFonts w:ascii="宋体" w:hAnsi="宋体" w:cs="黑体" w:hint="eastAsia"/>
-          <w:kern w:val="0"/>
-          <w:sz w:val="24"/>
-        </w:rPr>
-        <w:t>是</w:t>
-      </w:r>
-      <w:r>
-        <w:rPr>
-          <w:rFonts w:ascii="宋体" w:hAnsi="宋体" w:cs="黑体"/>
-          <w:kern w:val="0"/>
-          <w:position w:val="-6"/>
-          <w:sz w:val="24"/>
-        </w:rPr>
-        <w:pict w14:anchorId="3CB7667C">
-          <v:shape id="_x0000_i1063" type="#_x0000_t75" style="width:25pt;height:11pt">
-            <v:imagedata r:id="rId55" o:title=""/>
-          </v:shape>
-        </w:pict>
-      </w:r>
-      <w:r>
-        <w:rPr>
-          <w:rFonts w:ascii="宋体" w:hAnsi="宋体" w:cs="黑体" w:hint="eastAsia"/>
-          <w:kern w:val="0"/>
-          <w:sz w:val="24"/>
-        </w:rPr>
-        <w:t>窗口内所有前景像素横坐标和纵坐标的平均值，如果</w:t>
-      </w:r>
-      <w:r>
-        <w:rPr>
-          <w:rFonts w:ascii="宋体" w:hAnsi="宋体" w:cs="黑体"/>
-          <w:kern w:val="0"/>
-          <w:position w:val="-12"/>
-          <w:sz w:val="24"/>
-        </w:rPr>
-        <w:pict w14:anchorId="62E3692E">
-          <v:shape id="_x0000_i1064" type="#_x0000_t75" style="width:46pt;height:18pt">
-            <v:imagedata r:id="rId56" o:title=""/>
-          </v:shape>
-        </w:pict>
-      </w:r>
-      <w:r>
-        <w:rPr>
-          <w:rFonts w:ascii="宋体" w:hAnsi="宋体" w:cs="黑体" w:hint="eastAsia"/>
-          <w:kern w:val="0"/>
-          <w:sz w:val="24"/>
-        </w:rPr>
-        <w:t>、</w:t>
-      </w:r>
-      <w:r>
-        <w:rPr>
-          <w:rFonts w:ascii="宋体" w:hAnsi="宋体" w:cs="黑体"/>
-          <w:kern w:val="0"/>
-          <w:position w:val="-14"/>
-          <w:sz w:val="24"/>
-        </w:rPr>
-        <w:pict w14:anchorId="4946E426">
-          <v:shape id="_x0000_i1065" type="#_x0000_t75" style="width:58pt;height:20pt">
-            <v:imagedata r:id="rId57" o:title=""/>
-          </v:shape>
-        </w:pict>
-      </w:r>
-      <w:r>
-        <w:rPr>
-          <w:rFonts w:ascii="宋体" w:hAnsi="宋体" w:cs="黑体" w:hint="eastAsia"/>
-          <w:kern w:val="0"/>
-          <w:sz w:val="24"/>
-        </w:rPr>
-        <w:t>且</w:t>
-      </w:r>
-      <w:r>
-        <w:rPr>
-          <w:rFonts w:ascii="宋体" w:hAnsi="宋体" w:cs="黑体"/>
-          <w:kern w:val="0"/>
-          <w:position w:val="-14"/>
-          <w:sz w:val="24"/>
-        </w:rPr>
-        <w:pict w14:anchorId="3FAB68DC">
-          <v:shape id="_x0000_i1066" type="#_x0000_t75" style="width:60pt;height:20pt">
-            <v:imagedata r:id="rId58" o:title=""/>
-          </v:shape>
-        </w:pict>
-      </w:r>
-      <w:r>
-        <w:rPr>
-          <w:rFonts w:ascii="宋体" w:hAnsi="宋体" w:cs="黑体" w:hint="eastAsia"/>
-          <w:kern w:val="0"/>
-          <w:sz w:val="24"/>
-        </w:rPr>
-        <w:t>则将该中心像素变为前景像素，其中</w:t>
-      </w:r>
-      <w:r>
-        <w:rPr>
-          <w:rFonts w:ascii="宋体" w:hAnsi="宋体" w:cs="黑体"/>
-          <w:kern w:val="0"/>
-          <w:position w:val="-12"/>
-          <w:sz w:val="24"/>
-        </w:rPr>
-        <w:pict w14:anchorId="2DE29EB5">
-          <v:shape id="_x0000_i1067" type="#_x0000_t75" style="width:62pt;height:19pt">
-            <v:imagedata r:id="rId59" o:title=""/>
-          </v:shape>
-        </w:pict>
-      </w:r>
-      <w:r>
-        <w:rPr>
-          <w:rFonts w:ascii="宋体" w:hAnsi="宋体" w:cs="黑体" w:hint="eastAsia"/>
-          <w:kern w:val="0"/>
-          <w:sz w:val="24"/>
-        </w:rPr>
-        <w:t>，</w:t>
-      </w:r>
-      <w:r>
-        <w:rPr>
-          <w:rFonts w:ascii="宋体" w:hAnsi="宋体" w:cs="黑体"/>
-          <w:kern w:val="0"/>
-          <w:position w:val="-10"/>
-          <w:sz w:val="24"/>
-        </w:rPr>
-        <w:pict w14:anchorId="69EF56F9">
-          <v:shape id="_x0000_i1068" type="#_x0000_t75" style="width:78pt;height:16pt">
-            <v:imagedata r:id="rId60" o:title=""/>
-          </v:shape>
-        </w:pict>
-      </w:r>
-      <w:r>
-        <w:rPr>
-          <w:rFonts w:ascii="宋体" w:hAnsi="宋体" w:cs="黑体" w:hint="eastAsia"/>
-          <w:kern w:val="0"/>
-          <w:sz w:val="24"/>
-        </w:rPr>
-        <w:t>。后两个约束条件是为了防止笔划宽度过宽。</w:t>
-      </w:r>
-    </w:p>
-    <w:p>
-      <w:pPr>
-        <w:spacing w:before="100" w:beforeAutospacing="1" w:line="360" w:lineRule="auto"/>
-        <w:ind w:firstLineChars="200" w:firstLine="480"/>
-        <w:rPr>
-          <w:rFonts w:ascii="宋体" w:hAnsi="宋体" w:cs="黑体"/>
-          <w:kern w:val="0"/>
-          <w:sz w:val="24"/>
-        </w:rPr>
-      </w:pPr>
-      <w:r>
-        <w:rPr>
-          <w:rFonts w:ascii="宋体" w:hAnsi="宋体" w:cs="黑体" w:hint="eastAsia"/>
-          <w:kern w:val="0"/>
-          <w:sz w:val="24"/>
-        </w:rPr>
-        <w:t>然后，减少噪声。检测二值化图像中的每一个前景像素，</w:t>
-      </w:r>
-      <w:r>
-        <w:rPr>
-          <w:rFonts w:ascii="宋体" w:hAnsi="宋体" w:cs="黑体"/>
-          <w:kern w:val="0"/>
-          <w:position w:val="-12"/>
-          <w:sz w:val="24"/>
-        </w:rPr>
-        <w:pict w14:anchorId="1DE88AC4">
-          <v:shape id="_x0000_i1069" type="#_x0000_t75" style="width:18pt;height:18pt">
-            <v:imagedata r:id="rId61" o:title=""/>
-          </v:shape>
-        </w:pict>
-      </w:r>
-      <w:r>
-        <w:rPr>
-          <w:rFonts w:ascii="宋体" w:hAnsi="宋体" w:cs="黑体" w:hint="eastAsia"/>
-          <w:kern w:val="0"/>
-          <w:sz w:val="24"/>
-        </w:rPr>
-        <w:t>是以前景像素为中心像素的</w:t>
-      </w:r>
-      <w:r>
-        <w:rPr>
-          <w:rFonts w:ascii="宋体" w:hAnsi="宋体" w:cs="黑体"/>
-          <w:kern w:val="0"/>
-          <w:position w:val="-6"/>
-          <w:sz w:val="24"/>
-        </w:rPr>
-        <w:pict w14:anchorId="7D2041CA">
-          <v:shape id="_x0000_i1070" type="#_x0000_t75" style="width:25pt;height:11pt">
-            <v:imagedata r:id="rId62" o:title=""/>
-          </v:shape>
-        </w:pict>
-      </w:r>
-      <w:r>
-        <w:rPr>
-          <w:rFonts w:ascii="宋体" w:hAnsi="宋体" w:cs="黑体" w:hint="eastAsia"/>
-          <w:kern w:val="0"/>
-          <w:sz w:val="24"/>
-        </w:rPr>
-        <w:t>窗口内背景像素的个数，如果</w:t>
-      </w:r>
-      <w:r>
-        <w:rPr>
-          <w:rFonts w:ascii="宋体" w:hAnsi="宋体" w:cs="黑体"/>
-          <w:kern w:val="0"/>
-          <w:position w:val="-12"/>
-          <w:sz w:val="24"/>
-        </w:rPr>
-        <w:pict w14:anchorId="5988D240">
-          <v:shape id="_x0000_i1071" type="#_x0000_t75" style="width:44pt;height:18pt">
-            <v:imagedata r:id="rId63" o:title=""/>
-          </v:shape>
-        </w:pict>
-      </w:r>
-      <w:r>
-        <w:rPr>
-          <w:rFonts w:ascii="宋体" w:hAnsi="宋体" w:cs="黑体" w:hint="eastAsia"/>
-          <w:kern w:val="0"/>
-          <w:sz w:val="24"/>
-        </w:rPr>
-        <w:t>则将该中心像素变为背景像素，其中</w:t>
-      </w:r>
-      <w:r>
-        <w:rPr>
-          <w:rFonts w:ascii="宋体" w:hAnsi="宋体" w:cs="黑体"/>
-          <w:kern w:val="0"/>
-          <w:position w:val="-12"/>
-          <w:sz w:val="24"/>
-        </w:rPr>
-        <w:pict w14:anchorId="70F6C26E">
-          <v:shape id="_x0000_i1072" type="#_x0000_t75" style="width:55pt;height:19pt">
-            <v:imagedata r:id="rId64" o:title=""/>
-          </v:shape>
-        </w:pict>
-      </w:r>
-    </w:p>
-    <w:p>
-      <w:pPr>
-        <w:autoSpaceDE w:val="0"/>
-        <w:autoSpaceDN w:val="0"/>
-        <w:adjustRightInd w:val="0"/>
-        <w:spacing w:before="100" w:beforeAutospacing="1" w:line="360" w:lineRule="auto"/>
-        <w:ind w:firstLineChars="200" w:firstLine="480"/>
-        <w:jc w:val="left"/>
-        <w:rPr>
-          <w:rFonts w:ascii="宋体" w:hAnsi="宋体" w:cs="黑体"/>
-          <w:kern w:val="0"/>
-          <w:sz w:val="24"/>
-        </w:rPr>
-      </w:pPr>
-      <w:r>
-        <w:rPr>
-          <w:rFonts w:ascii="宋体" w:hAnsi="宋体" w:cs="黑体" w:hint="eastAsia"/>
-          <w:kern w:val="0"/>
-          <w:sz w:val="24"/>
-        </w:rPr>
-        <w:t>经过后期处理后，得到最终的二值化文档图像</w:t>
-      </w:r>
-      <w:r>
-        <w:rPr>
-          <w:rFonts w:ascii="宋体" w:hAnsi="宋体" w:cs="Arial"/>
-          <w:color w:val="000000"/>
-          <w:kern w:val="0"/>
-          <w:position w:val="-10"/>
-          <w:sz w:val="24"/>
-        </w:rPr>
-        <w:pict w14:anchorId="458DE65A">
-          <v:shape id="_x0000_i1073" type="#_x0000_t75" style="width:39pt;height:16pt">
-            <v:imagedata r:id="rId65" o:title=""/>
-          </v:shape>
-        </w:pict>
-      </w:r>
-      <w:r>
-        <w:rPr>
           <w:rFonts w:ascii="宋体" w:hAnsi="宋体" w:cs="Arial" w:hint="eastAsia"/>
           <w:color w:val="000000"/>
           <w:kern w:val="0"/>
@@ -16062,15 +16130,7 @@
           <w:rFonts w:hint="eastAsia"/>
           <w:sz w:val="24"/>
         </w:rPr>
-        <w:t>算法进行二值化的处理结</w:t>
-      </w:r>
-      <w:r>
-        <w:rPr>
-          <w:rFonts w:hint="eastAsia"/>
-          <w:sz w:val="24"/>
-        </w:rPr>
-        <w:lastRenderedPageBreak/>
-        <w:t>果）和图表</w:t>
+        <w:t>算法进行二值化的处理结果）和图表</w:t>
       </w:r>
       <w:r>
         <w:rPr>
@@ -16190,6 +16250,7 @@
                 <w:kern w:val="0"/>
                 <w:sz w:val="24"/>
               </w:rPr>
+              <w:lastRenderedPageBreak/>
               <w:drawing>
                 <wp:inline distT="0" distB="0" distL="0" distR="0" wp14:anchorId="6FCAF637" wp14:editId="58548EEB">
                   <wp:extent cx="2743200" cy="3111500"/>
@@ -16208,7 +16269,7 @@
                           </pic:cNvPicPr>
                         </pic:nvPicPr>
                         <pic:blipFill>
-                          <a:blip r:embed="rId66">
+                          <a:blip r:embed="rId51">
                             <a:extLst>
                               <a:ext uri="{28A0092B-C50C-407E-A947-70E740481C1C}">
                                 <a14:useLocalDpi xmlns:a14="http://schemas.microsoft.com/office/drawing/2010/main" val="0"/>
@@ -16307,7 +16368,7 @@
                           </pic:cNvPicPr>
                         </pic:nvPicPr>
                         <pic:blipFill>
-                          <a:blip r:embed="rId67">
+                          <a:blip r:embed="rId52">
                             <a:extLst>
                               <a:ext uri="{28A0092B-C50C-407E-A947-70E740481C1C}">
                                 <a14:useLocalDpi xmlns:a14="http://schemas.microsoft.com/office/drawing/2010/main" val="0"/>
@@ -16408,7 +16469,7 @@
                           </pic:cNvPicPr>
                         </pic:nvPicPr>
                         <pic:blipFill>
-                          <a:blip r:embed="rId68">
+                          <a:blip r:embed="rId53">
                             <a:extLst>
                               <a:ext uri="{28A0092B-C50C-407E-A947-70E740481C1C}">
                                 <a14:useLocalDpi xmlns:a14="http://schemas.microsoft.com/office/drawing/2010/main" val="0"/>
@@ -16507,7 +16568,7 @@
                           </pic:cNvPicPr>
                         </pic:nvPicPr>
                         <pic:blipFill>
-                          <a:blip r:embed="rId69">
+                          <a:blip r:embed="rId54">
                             <a:extLst>
                               <a:ext uri="{28A0092B-C50C-407E-A947-70E740481C1C}">
                                 <a14:useLocalDpi xmlns:a14="http://schemas.microsoft.com/office/drawing/2010/main" val="0"/>
@@ -16667,16 +16728,7 @@
           <w:sz w:val="21"/>
           <w:szCs w:val="21"/>
         </w:rPr>
-        <w:t>算法相结合的方法得到的二值</w:t>
-      </w:r>
-      <w:r>
-        <w:rPr>
-          <w:rFonts w:ascii="宋体" w:eastAsia="宋体" w:hAnsi="宋体" w:hint="eastAsia"/>
-          <w:sz w:val="21"/>
-          <w:szCs w:val="21"/>
-        </w:rPr>
-        <w:lastRenderedPageBreak/>
-        <w:t>化图像。原图像的大小为：396*407。</w:t>
+        <w:t>算法相结合的方法得到的二值化图像。原图像的大小为：396*407。</w:t>
       </w:r>
     </w:p>
     <w:p>
@@ -16758,6 +16810,7 @@
                 <w:kern w:val="0"/>
                 <w:sz w:val="24"/>
               </w:rPr>
+              <w:lastRenderedPageBreak/>
               <w:pict w14:anchorId="63E66F2E">
                 <v:oval id="Oval 290" o:spid="_x0000_s1351" style="position:absolute;left:0;text-align:left;margin-left:63pt;margin-top:64.45pt;width:37.8pt;height:39pt;z-index:251651072;visibility:visible" o:gfxdata="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" strokecolor="red" strokeweight="1.5pt">
                   <v:fill opacity="0"/>
@@ -16789,7 +16842,7 @@
                           </pic:cNvPicPr>
                         </pic:nvPicPr>
                         <pic:blipFill>
-                          <a:blip r:embed="rId70">
+                          <a:blip r:embed="rId55">
                             <a:extLst>
                               <a:ext uri="{28A0092B-C50C-407E-A947-70E740481C1C}">
                                 <a14:useLocalDpi xmlns:a14="http://schemas.microsoft.com/office/drawing/2010/main" val="0"/>
@@ -16901,7 +16954,7 @@
                           </pic:cNvPicPr>
                         </pic:nvPicPr>
                         <pic:blipFill>
-                          <a:blip r:embed="rId71">
+                          <a:blip r:embed="rId56">
                             <a:extLst>
                               <a:ext uri="{28A0092B-C50C-407E-A947-70E740481C1C}">
                                 <a14:useLocalDpi xmlns:a14="http://schemas.microsoft.com/office/drawing/2010/main" val="0"/>
@@ -17018,7 +17071,7 @@
                           </pic:cNvPicPr>
                         </pic:nvPicPr>
                         <pic:blipFill>
-                          <a:blip r:embed="rId72">
+                          <a:blip r:embed="rId57">
                             <a:extLst>
                               <a:ext uri="{28A0092B-C50C-407E-A947-70E740481C1C}">
                                 <a14:useLocalDpi xmlns:a14="http://schemas.microsoft.com/office/drawing/2010/main" val="0"/>
@@ -17130,7 +17183,7 @@
                           </pic:cNvPicPr>
                         </pic:nvPicPr>
                         <pic:blipFill>
-                          <a:blip r:embed="rId73">
+                          <a:blip r:embed="rId58">
                             <a:extLst>
                               <a:ext uri="{28A0092B-C50C-407E-A947-70E740481C1C}">
                                 <a14:useLocalDpi xmlns:a14="http://schemas.microsoft.com/office/drawing/2010/main" val="0"/>
@@ -17248,7 +17301,7 @@
                           </pic:cNvPicPr>
                         </pic:nvPicPr>
                         <pic:blipFill>
-                          <a:blip r:embed="rId74">
+                          <a:blip r:embed="rId59">
                             <a:extLst>
                               <a:ext uri="{28A0092B-C50C-407E-A947-70E740481C1C}">
                                 <a14:useLocalDpi xmlns:a14="http://schemas.microsoft.com/office/drawing/2010/main" val="0"/>
@@ -17361,7 +17414,7 @@
                           </pic:cNvPicPr>
                         </pic:nvPicPr>
                         <pic:blipFill>
-                          <a:blip r:embed="rId75">
+                          <a:blip r:embed="rId60">
                             <a:extLst>
                               <a:ext uri="{28A0092B-C50C-407E-A947-70E740481C1C}">
                                 <a14:useLocalDpi xmlns:a14="http://schemas.microsoft.com/office/drawing/2010/main" val="0"/>
@@ -17606,7 +17659,6 @@
           <w:rFonts w:hint="eastAsia"/>
           <w:kern w:val="0"/>
         </w:rPr>
-        <w:lastRenderedPageBreak/>
         <w:t>第五章</w:t>
       </w:r>
       <w:r>
@@ -17668,6 +17720,7 @@
                 <w:kern w:val="0"/>
                 <w:sz w:val="24"/>
               </w:rPr>
+              <w:lastRenderedPageBreak/>
               <w:drawing>
                 <wp:inline distT="0" distB="0" distL="0" distR="0" wp14:anchorId="0C8D366F" wp14:editId="206DFA05">
                   <wp:extent cx="2692400" cy="1320800"/>
@@ -17686,7 +17739,7 @@
                           </pic:cNvPicPr>
                         </pic:nvPicPr>
                         <pic:blipFill>
-                          <a:blip r:embed="rId76">
+                          <a:blip r:embed="rId61">
                             <a:extLst>
                               <a:ext uri="{28A0092B-C50C-407E-A947-70E740481C1C}">
                                 <a14:useLocalDpi xmlns:a14="http://schemas.microsoft.com/office/drawing/2010/main" val="0"/>
@@ -17785,7 +17838,7 @@
                           </pic:cNvPicPr>
                         </pic:nvPicPr>
                         <pic:blipFill>
-                          <a:blip r:embed="rId77">
+                          <a:blip r:embed="rId62">
                             <a:extLst>
                               <a:ext uri="{28A0092B-C50C-407E-A947-70E740481C1C}">
                                 <a14:useLocalDpi xmlns:a14="http://schemas.microsoft.com/office/drawing/2010/main" val="0"/>
@@ -17886,7 +17939,7 @@
                           </pic:cNvPicPr>
                         </pic:nvPicPr>
                         <pic:blipFill>
-                          <a:blip r:embed="rId78">
+                          <a:blip r:embed="rId63">
                             <a:extLst>
                               <a:ext uri="{28A0092B-C50C-407E-A947-70E740481C1C}">
                                 <a14:useLocalDpi xmlns:a14="http://schemas.microsoft.com/office/drawing/2010/main" val="0"/>
@@ -17985,7 +18038,7 @@
                           </pic:cNvPicPr>
                         </pic:nvPicPr>
                         <pic:blipFill>
-                          <a:blip r:embed="rId79">
+                          <a:blip r:embed="rId64">
                             <a:extLst>
                               <a:ext uri="{28A0092B-C50C-407E-A947-70E740481C1C}">
                                 <a14:useLocalDpi xmlns:a14="http://schemas.microsoft.com/office/drawing/2010/main" val="0"/>
@@ -18086,7 +18139,7 @@
                           </pic:cNvPicPr>
                         </pic:nvPicPr>
                         <pic:blipFill>
-                          <a:blip r:embed="rId80">
+                          <a:blip r:embed="rId65">
                             <a:extLst>
                               <a:ext uri="{28A0092B-C50C-407E-A947-70E740481C1C}">
                                 <a14:useLocalDpi xmlns:a14="http://schemas.microsoft.com/office/drawing/2010/main" val="0"/>
@@ -18185,7 +18238,7 @@
                           </pic:cNvPicPr>
                         </pic:nvPicPr>
                         <pic:blipFill>
-                          <a:blip r:embed="rId81">
+                          <a:blip r:embed="rId66">
                             <a:extLst>
                               <a:ext uri="{28A0092B-C50C-407E-A947-70E740481C1C}">
                                 <a14:useLocalDpi xmlns:a14="http://schemas.microsoft.com/office/drawing/2010/main" val="0"/>
@@ -18286,7 +18339,7 @@
                           </pic:cNvPicPr>
                         </pic:nvPicPr>
                         <pic:blipFill>
-                          <a:blip r:embed="rId82">
+                          <a:blip r:embed="rId67">
                             <a:extLst>
                               <a:ext uri="{28A0092B-C50C-407E-A947-70E740481C1C}">
                                 <a14:useLocalDpi xmlns:a14="http://schemas.microsoft.com/office/drawing/2010/main" val="0"/>
@@ -18479,16 +18532,7 @@
           <w:sz w:val="21"/>
           <w:szCs w:val="21"/>
         </w:rPr>
-        <w:t>算法处理得到的二值化图像，其中窗口大小为w=40，d为经过Otsu算法</w:t>
-      </w:r>
-      <w:r>
-        <w:rPr>
-          <w:rFonts w:ascii="宋体" w:eastAsia="宋体" w:hAnsi="宋体" w:hint="eastAsia"/>
-          <w:sz w:val="21"/>
-          <w:szCs w:val="21"/>
-        </w:rPr>
-        <w:lastRenderedPageBreak/>
-        <w:t>处理得到的二值化图像，e经过</w:t>
+        <w:t>算法处理得到的二值化图像，其中窗口大小为w=40，d为经过Otsu算法处理得到的二值化图像，e经过</w:t>
       </w:r>
       <w:proofErr w:type="spellStart"/>
       <w:r>
@@ -18587,7 +18631,16 @@
           <w:kern w:val="0"/>
           <w:sz w:val="24"/>
         </w:rPr>
-        <w:t>局部二值化方法受窗口大小的影响比较大，当窗口较小时会在背景区域产生</w:t>
+        <w:t>局部二值化方法受窗口大小的影响比较大，当窗口较小时会在背景</w:t>
+      </w:r>
+      <w:r>
+        <w:rPr>
+          <w:rFonts w:ascii="宋体" w:hAnsi="宋体" w:cs="黑体" w:hint="eastAsia"/>
+          <w:kern w:val="0"/>
+          <w:sz w:val="24"/>
+        </w:rPr>
+        <w:lastRenderedPageBreak/>
+        <w:t>区域产生</w:t>
       </w:r>
       <w:r>
         <w:rPr>
@@ -19028,16 +19081,7 @@
           <w:kern w:val="0"/>
           <w:sz w:val="24"/>
         </w:rPr>
-        <w:t>从二十世纪六十年代初期，人们提出了第一种图像二值化算法，迄今为止，人们已经提出了上千种算法。如此繁多的算法，是人们在不同的研究和工程应用中提出的。因此很难找到一种较好的标准，将所有的图像二值化算法进行合理的</w:t>
-      </w:r>
-      <w:r>
-        <w:rPr>
-          <w:rFonts w:ascii="宋体" w:hAnsi="宋体" w:cs="黑体" w:hint="eastAsia"/>
-          <w:kern w:val="0"/>
-          <w:sz w:val="24"/>
-        </w:rPr>
-        <w:lastRenderedPageBreak/>
-        <w:t>归类。本报告主要根据阈值所作用的范围将文档图像二值化算法大体分为两类：</w:t>
+        <w:t>从二十世纪六十年代初期，人们提出了第一种图像二值化算法，迄今为止，人们已经提出了上千种算法。如此繁多的算法，是人们在不同的研究和工程应用中提出的。因此很难找到一种较好的标准，将所有的图像二值化算法进行合理的归类。本报告主要根据阈值所作用的范围将文档图像二值化算法大体分为两类：</w:t>
       </w:r>
       <w:r>
         <w:rPr>
@@ -19132,7 +19176,16 @@
           <w:kern w:val="0"/>
           <w:sz w:val="24"/>
         </w:rPr>
-        <w:t>但是到目前为止还不存在一个文档图像二值化的通用方法，也不存在一个判断分割是否成功的客观标准。阈值选的过低，会造成字符的笔画断裂；选的过高，图像中的背景不能被去除。这些将严重影响后期的文字识别系统性能。怎样才能兼顾算法的效果与执行的速度两方面，是一个值得深入研究的领域，这些都可以作为我们以后研究的方向。</w:t>
+        <w:t>但是到目前为止还不存在一个文档图像二值化的通用方法，也不存在一个判断分割是否成功的客观标准。阈值选的过低，会造成字符的笔画断裂；选的过高，</w:t>
+      </w:r>
+      <w:r>
+        <w:rPr>
+          <w:rFonts w:ascii="宋体" w:hAnsi="宋体" w:cs="黑体" w:hint="eastAsia"/>
+          <w:kern w:val="0"/>
+          <w:sz w:val="24"/>
+        </w:rPr>
+        <w:lastRenderedPageBreak/>
+        <w:t>图像中的背景不能被去除。这些将严重影响后期的文字识别系统性能。怎样才能兼顾算法的效果与执行的速度两方面，是一个值得深入研究的领域，这些都可以作为我们以后研究的方向。</w:t>
       </w:r>
     </w:p>
     <w:p>
@@ -19489,15 +19542,7 @@
           <w:rFonts w:ascii="宋体" w:hAnsi="宋体" w:hint="eastAsia"/>
           <w:sz w:val="24"/>
         </w:rPr>
-        <w:t>同时我要感谢中科院自动化所的肖柏华老师和我的导师戴汝为院士，他们在百忙之中抽出时间对我在毕业设计中遇到的难题进行细致的分析与指导，并且在</w:t>
-      </w:r>
-      <w:r>
-        <w:rPr>
-          <w:rFonts w:ascii="宋体" w:hAnsi="宋体" w:hint="eastAsia"/>
-          <w:sz w:val="24"/>
-        </w:rPr>
-        <w:lastRenderedPageBreak/>
-        <w:t>指导的过程中悉心负责，在毕业设计的开始阶段，他们为我的课题选择进行了严谨的分析，为我的毕业设计指明了方向，引导我的设计思路，关注设计的进度，改进程序的功能，使我无论从理论研究还是从实践动手两个方面都受益匪浅。他们渊博的专业知识、严谨的教学态度、敬业的工作态度都给予了我极大的鼓励。</w:t>
+        <w:t>同时我要感谢中科院自动化所的肖柏华老师和我的导师戴汝为院士，他们在百忙之中抽出时间对我在毕业设计中遇到的难题进行细致的分析与指导，并且在指导的过程中悉心负责，在毕业设计的开始阶段，他们为我的课题选择进行了严谨的分析，为我的毕业设计指明了方向，引导我的设计思路，关注设计的进度，改进程序的功能，使我无论从理论研究还是从实践动手两个方面都受益匪浅。他们渊博的专业知识、严谨的教学态度、敬业的工作态度都给予了我极大的鼓励。</w:t>
       </w:r>
     </w:p>
     <w:p>
@@ -19514,6 +19559,7 @@
           <w:rFonts w:ascii="宋体" w:hAnsi="宋体" w:hint="eastAsia"/>
           <w:sz w:val="24"/>
         </w:rPr>
+        <w:lastRenderedPageBreak/>
         <w:t>其次，我要感谢我的同学，在我开发过程中，遇到不少难题，是他们不厌其烦地为我解答，给我提供的帮助。</w:t>
       </w:r>
     </w:p>
@@ -20441,16 +20487,7 @@
           <w:kern w:val="0"/>
           <w:szCs w:val="21"/>
         </w:rPr>
-        <w:t xml:space="preserve"> </w:t>
-      </w:r>
-      <w:r>
-        <w:rPr>
-          <w:rFonts w:ascii="宋体" w:hAnsi="宋体" w:cs="黑体"/>
-          <w:kern w:val="0"/>
-          <w:szCs w:val="21"/>
-        </w:rPr>
-        <w:lastRenderedPageBreak/>
-        <w:t>Sci. 128:1035-1053. 1966.</w:t>
+        <w:t xml:space="preserve"> Sci. 128:1035-1053. 1966.</w:t>
       </w:r>
     </w:p>
     <w:p>
@@ -20748,6 +20785,7 @@
           <w:kern w:val="0"/>
           <w:szCs w:val="21"/>
         </w:rPr>
+        <w:lastRenderedPageBreak/>
         <w:t>（</w:t>
       </w:r>
       <w:r>
@@ -22042,7 +22080,6 @@
           <w:kern w:val="0"/>
           <w:szCs w:val="21"/>
         </w:rPr>
-        <w:lastRenderedPageBreak/>
         <w:t xml:space="preserve">[25] J. </w:t>
       </w:r>
       <w:proofErr w:type="spellStart"/>
@@ -22222,7 +22259,18 @@
           <w:kern w:val="0"/>
           <w:szCs w:val="21"/>
         </w:rPr>
-        <w:t xml:space="preserve"> J. Research and Development</w:t>
+        <w:t xml:space="preserve"> J. </w:t>
+      </w:r>
+      <w:r>
+        <w:rPr>
+          <w:rFonts w:ascii="宋体" w:hAnsi="宋体"/>
+          <w:i/>
+          <w:iCs/>
+          <w:kern w:val="0"/>
+          <w:szCs w:val="21"/>
+        </w:rPr>
+        <w:lastRenderedPageBreak/>
+        <w:t>Research and Development</w:t>
       </w:r>
       <w:r>
         <w:rPr>
@@ -22537,9 +22585,9 @@
       </w:pPr>
     </w:p>
     <w:sectPr>
-      <w:headerReference w:type="default" r:id="rId83"/>
-      <w:footerReference w:type="even" r:id="rId84"/>
-      <w:footerReference w:type="default" r:id="rId85"/>
+      <w:headerReference w:type="default" r:id="rId68"/>
+      <w:footerReference w:type="even" r:id="rId69"/>
+      <w:footerReference w:type="default" r:id="rId70"/>
       <w:pgSz w:w="11906" w:h="16838"/>
       <w:pgMar w:top="1440" w:right="1800" w:bottom="1440" w:left="1800" w:header="851" w:footer="992" w:gutter="0"/>
       <w:pgNumType w:fmt="numberInDash" w:start="1"/>
@@ -22639,7 +22687,7 @@
         <w:rStyle w:val="ab"/>
         <w:noProof/>
       </w:rPr>
-      <w:t>16</w:t>
+      <w:t>18</w:t>
     </w:r>
     <w:r>
       <w:rPr>
@@ -28575,6 +28623,7 @@
   <w:style w:type="character" w:default="1" w:styleId="a0">
     <w:name w:val="Default Paragraph Font"/>
     <w:uiPriority w:val="1"/>
+    <w:semiHidden/>
     <w:unhideWhenUsed/>
   </w:style>
   <w:style w:type="table" w:default="1" w:styleId="a1">

</xml_diff>

<commit_message>
add hmac to document
一起吃了个饭，心中滋味难以表述 …
</commit_message>
<xml_diff>
--- a/毕设Docs/MacPorts-2.1.3.tar.docx
+++ b/毕设Docs/MacPorts-2.1.3.tar.docx
@@ -22059,188 +22059,655 @@
         </w:rPr>
         <w:t>这</w:t>
       </w:r>
+      <w:r>
+        <w:rPr>
+          <w:rFonts w:hint="eastAsia"/>
+          <w:sz w:val="24"/>
+        </w:rPr>
+        <w:t>是</w:t>
+      </w:r>
+      <w:r>
+        <w:rPr>
+          <w:rFonts w:hint="eastAsia"/>
+          <w:sz w:val="24"/>
+        </w:rPr>
+        <w:t xml:space="preserve">REST </w:t>
+      </w:r>
+      <w:proofErr w:type="spellStart"/>
+      <w:r>
+        <w:rPr>
+          <w:rFonts w:hint="eastAsia"/>
+          <w:sz w:val="24"/>
+        </w:rPr>
+        <w:t>uri</w:t>
+      </w:r>
+      <w:proofErr w:type="spellEnd"/>
+      <w:r>
+        <w:rPr>
+          <w:rFonts w:hint="eastAsia"/>
+          <w:sz w:val="24"/>
+        </w:rPr>
+        <w:t>的直接选择。但此</w:t>
+      </w:r>
+      <w:r>
+        <w:rPr>
+          <w:rFonts w:hint="eastAsia"/>
+          <w:sz w:val="24"/>
+        </w:rPr>
+        <w:t>id</w:t>
+      </w:r>
+      <w:r>
+        <w:rPr>
+          <w:rFonts w:hint="eastAsia"/>
+          <w:sz w:val="24"/>
+        </w:rPr>
+        <w:t>对于前端业务来说是没有意义的</w:t>
+      </w:r>
+      <w:r>
+        <w:rPr>
+          <w:rFonts w:hint="eastAsia"/>
+          <w:sz w:val="24"/>
+        </w:rPr>
+        <w:t>，加之</w:t>
+      </w:r>
+      <w:r>
+        <w:rPr>
+          <w:rFonts w:hint="eastAsia"/>
+          <w:sz w:val="24"/>
+        </w:rPr>
+        <w:t>REST</w:t>
+      </w:r>
+      <w:r>
+        <w:rPr>
+          <w:rFonts w:hint="eastAsia"/>
+          <w:sz w:val="24"/>
+        </w:rPr>
+        <w:t>是无状态的协议，使用此</w:t>
+      </w:r>
+      <w:r>
+        <w:rPr>
+          <w:rFonts w:hint="eastAsia"/>
+          <w:sz w:val="24"/>
+        </w:rPr>
+        <w:t>id</w:t>
+      </w:r>
+      <w:r>
+        <w:rPr>
+          <w:rFonts w:hint="eastAsia"/>
+          <w:sz w:val="24"/>
+        </w:rPr>
+        <w:t>进行对资源的操作必然增大了开发过程的复杂性。解决之道看似很简单，即使用逻辑主键，类似关系数据库中我们定义的主键。但是一方面文档型数据库</w:t>
+      </w:r>
+      <w:proofErr w:type="spellStart"/>
+      <w:r>
+        <w:rPr>
+          <w:rFonts w:hint="eastAsia"/>
+          <w:sz w:val="24"/>
+        </w:rPr>
+        <w:t>mongodb</w:t>
+      </w:r>
+      <w:proofErr w:type="spellEnd"/>
+      <w:r>
+        <w:rPr>
+          <w:rFonts w:hint="eastAsia"/>
+          <w:sz w:val="24"/>
+        </w:rPr>
+        <w:t>不支持逻辑主键的定义，一方面定义逻辑主键再次把我们拉回了数据库定义</w:t>
+      </w:r>
+      <w:r>
+        <w:rPr>
+          <w:rFonts w:hint="eastAsia"/>
+          <w:sz w:val="24"/>
+        </w:rPr>
+        <w:t>-</w:t>
+      </w:r>
+      <w:r>
+        <w:rPr>
+          <w:rFonts w:hint="eastAsia"/>
+          <w:sz w:val="24"/>
+        </w:rPr>
+        <w:t>服务器模型</w:t>
+      </w:r>
+      <w:r>
+        <w:rPr>
+          <w:rFonts w:hint="eastAsia"/>
+          <w:sz w:val="24"/>
+        </w:rPr>
+        <w:t>-</w:t>
+      </w:r>
+      <w:r>
+        <w:rPr>
+          <w:rFonts w:hint="eastAsia"/>
+          <w:sz w:val="24"/>
+        </w:rPr>
+        <w:t>客户端模型的开发过程，违背了系统便捷轻巧的初衷。综合考虑我决定将这个功能对客户端层面舍去，并采用增强</w:t>
+      </w:r>
+      <w:r>
+        <w:rPr>
+          <w:rFonts w:hint="eastAsia"/>
+          <w:sz w:val="24"/>
+        </w:rPr>
+        <w:t>GET</w:t>
+      </w:r>
+      <w:r>
+        <w:rPr>
+          <w:rFonts w:hint="eastAsia"/>
+          <w:sz w:val="24"/>
+        </w:rPr>
+        <w:t>的方式作为补偿。</w:t>
+      </w:r>
+    </w:p>
+    <w:p>
+      <w:pPr>
+        <w:pStyle w:val="3"/>
+        <w:rPr>
+          <w:rFonts w:ascii="宋体" w:hAnsi="宋体"/>
+          <w:kern w:val="0"/>
+        </w:rPr>
+      </w:pPr>
+      <w:r>
+        <w:rPr>
+          <w:rFonts w:ascii="宋体" w:hAnsi="宋体" w:hint="eastAsia"/>
+          <w:kern w:val="0"/>
+        </w:rPr>
+        <w:t>4.4.3</w:t>
+      </w:r>
+      <w:r>
+        <w:rPr>
+          <w:rFonts w:ascii="宋体" w:hAnsi="宋体" w:hint="eastAsia"/>
+          <w:kern w:val="0"/>
+        </w:rPr>
+        <w:t xml:space="preserve"> </w:t>
+      </w:r>
+      <w:r>
+        <w:rPr>
+          <w:rFonts w:ascii="宋体" w:hAnsi="宋体" w:hint="eastAsia"/>
+          <w:kern w:val="0"/>
+        </w:rPr>
+        <w:t>使用</w:t>
+      </w:r>
+      <w:r>
+        <w:rPr>
+          <w:rFonts w:ascii="宋体" w:hAnsi="宋体" w:hint="eastAsia"/>
+          <w:kern w:val="0"/>
+        </w:rPr>
+        <w:t>HMAC</w:t>
+      </w:r>
+      <w:r>
+        <w:rPr>
+          <w:rFonts w:ascii="宋体" w:hAnsi="宋体" w:hint="eastAsia"/>
+          <w:kern w:val="0"/>
+        </w:rPr>
+        <w:t>方式提高认证效率</w:t>
+      </w:r>
+    </w:p>
+    <w:p>
+      <w:pPr>
+        <w:spacing w:after="100" w:afterAutospacing="1" w:line="360" w:lineRule="auto"/>
+        <w:ind w:firstLineChars="200" w:firstLine="480"/>
+        <w:rPr>
+          <w:sz w:val="24"/>
+        </w:rPr>
+      </w:pPr>
+      <w:r>
+        <w:rPr>
+          <w:rFonts w:hint="eastAsia"/>
+          <w:sz w:val="24"/>
+        </w:rPr>
+        <w:t>通过构建</w:t>
+      </w:r>
+      <w:r>
+        <w:rPr>
+          <w:rFonts w:hint="eastAsia"/>
+          <w:sz w:val="24"/>
+        </w:rPr>
+        <w:t>RESTFUL</w:t>
+      </w:r>
+      <w:r>
+        <w:rPr>
+          <w:rFonts w:hint="eastAsia"/>
+          <w:sz w:val="24"/>
+        </w:rPr>
+        <w:t>的</w:t>
+      </w:r>
+      <w:proofErr w:type="spellStart"/>
+      <w:r>
+        <w:rPr>
+          <w:rFonts w:hint="eastAsia"/>
+          <w:sz w:val="24"/>
+        </w:rPr>
+        <w:t>mongodb</w:t>
+      </w:r>
+      <w:proofErr w:type="spellEnd"/>
+      <w:r>
+        <w:rPr>
+          <w:rFonts w:hint="eastAsia"/>
+          <w:sz w:val="24"/>
+        </w:rPr>
+        <w:t>接口，实现了对文档数据的</w:t>
+      </w:r>
+      <w:r>
+        <w:rPr>
+          <w:rFonts w:hint="eastAsia"/>
+          <w:sz w:val="24"/>
+        </w:rPr>
+        <w:t>CRUD</w:t>
+      </w:r>
+      <w:r>
+        <w:rPr>
+          <w:rFonts w:hint="eastAsia"/>
+          <w:sz w:val="24"/>
+        </w:rPr>
+        <w:t>操作，</w:t>
+      </w:r>
+      <w:r>
+        <w:rPr>
+          <w:rFonts w:hint="eastAsia"/>
+          <w:sz w:val="24"/>
+        </w:rPr>
+        <w:t>REST</w:t>
+      </w:r>
+      <w:r>
+        <w:rPr>
+          <w:rFonts w:hint="eastAsia"/>
+          <w:sz w:val="24"/>
+        </w:rPr>
+        <w:t>是无状态的协议，若通过</w:t>
+      </w:r>
+      <w:r>
+        <w:rPr>
+          <w:rFonts w:hint="eastAsia"/>
+          <w:sz w:val="24"/>
+        </w:rPr>
+        <w:t>Cookie</w:t>
+      </w:r>
+      <w:r>
+        <w:rPr>
+          <w:rFonts w:hint="eastAsia"/>
+          <w:sz w:val="24"/>
+        </w:rPr>
+        <w:t>的方式进行身份验证，则破坏了无状态性，</w:t>
+      </w:r>
+      <w:r>
+        <w:rPr>
+          <w:rFonts w:hint="eastAsia"/>
+          <w:sz w:val="24"/>
+        </w:rPr>
+        <w:t>这一方面加大了服务器的压力，一方面增加了用户使用成本。</w:t>
+      </w:r>
+    </w:p>
+    <w:p>
+      <w:pPr>
+        <w:spacing w:after="100" w:afterAutospacing="1" w:line="360" w:lineRule="auto"/>
+        <w:ind w:firstLineChars="200" w:firstLine="480"/>
+        <w:rPr>
+          <w:rFonts w:hint="eastAsia"/>
+          <w:sz w:val="24"/>
+        </w:rPr>
+      </w:pPr>
+      <w:r>
+        <w:rPr>
+          <w:rFonts w:hint="eastAsia"/>
+          <w:sz w:val="24"/>
+        </w:rPr>
+        <w:t>参考微软、谷歌、亚马逊等公司的做法，这个问题可以使用</w:t>
+      </w:r>
+      <w:r>
+        <w:rPr>
+          <w:rFonts w:hint="eastAsia"/>
+          <w:sz w:val="24"/>
+        </w:rPr>
+        <w:t>HMAC</w:t>
+      </w:r>
+      <w:r>
+        <w:rPr>
+          <w:rFonts w:hint="eastAsia"/>
+          <w:sz w:val="24"/>
+        </w:rPr>
+        <w:t>的解决办法解决。</w:t>
+      </w:r>
+      <w:r>
+        <w:rPr>
+          <w:rFonts w:hint="eastAsia"/>
+          <w:sz w:val="24"/>
+        </w:rPr>
+        <w:t>HMAC</w:t>
+      </w:r>
+      <w:r>
+        <w:rPr>
+          <w:rFonts w:hint="eastAsia"/>
+          <w:sz w:val="24"/>
+        </w:rPr>
+        <w:t>全称</w:t>
+      </w:r>
+      <w:r>
+        <w:rPr>
+          <w:rFonts w:hint="eastAsia"/>
+          <w:sz w:val="24"/>
+        </w:rPr>
+        <w:t>Hash-based Message Authentication Code. HMAC</w:t>
+      </w:r>
+      <w:r>
+        <w:rPr>
+          <w:rFonts w:hint="eastAsia"/>
+          <w:sz w:val="24"/>
+        </w:rPr>
+        <w:t>保证消息的合法来源，而不对消息加密，使用轻量级的方法</w:t>
+      </w:r>
+      <w:r>
+        <w:rPr>
+          <w:rFonts w:hint="eastAsia"/>
+          <w:sz w:val="24"/>
+        </w:rPr>
+        <w:t>保证消息安全性。</w:t>
+      </w:r>
+    </w:p>
+    <w:p>
+      <w:pPr>
+        <w:spacing w:after="100" w:afterAutospacing="1" w:line="360" w:lineRule="auto"/>
+        <w:ind w:firstLineChars="200" w:firstLine="480"/>
+        <w:rPr>
+          <w:rFonts w:hint="eastAsia"/>
+          <w:sz w:val="24"/>
+        </w:rPr>
+      </w:pPr>
+      <w:r>
+        <w:rPr>
+          <w:rFonts w:hint="eastAsia"/>
+          <w:sz w:val="24"/>
+        </w:rPr>
+        <w:lastRenderedPageBreak/>
+        <w:t>加入</w:t>
+      </w:r>
+      <w:r>
+        <w:rPr>
+          <w:rFonts w:hint="eastAsia"/>
+          <w:sz w:val="24"/>
+        </w:rPr>
+        <w:t>HMAC</w:t>
+      </w:r>
+      <w:r>
+        <w:rPr>
+          <w:rFonts w:hint="eastAsia"/>
+          <w:sz w:val="24"/>
+        </w:rPr>
+        <w:t>的</w:t>
+      </w:r>
+      <w:r>
+        <w:rPr>
+          <w:rFonts w:hint="eastAsia"/>
+          <w:sz w:val="24"/>
+        </w:rPr>
+        <w:t>REST API</w:t>
+      </w:r>
+      <w:r>
+        <w:rPr>
+          <w:rFonts w:hint="eastAsia"/>
+          <w:sz w:val="24"/>
+        </w:rPr>
+        <w:t>工作过程大致如下：</w:t>
+      </w:r>
+    </w:p>
+    <w:p>
+      <w:pPr>
+        <w:pStyle w:val="af6"/>
+        <w:numPr>
+          <w:ilvl w:val="0"/>
+          <w:numId w:val="43"/>
+        </w:numPr>
+        <w:spacing w:after="100" w:afterAutospacing="1" w:line="360" w:lineRule="auto"/>
+        <w:ind w:firstLineChars="0"/>
+        <w:rPr>
+          <w:rFonts w:hint="eastAsia"/>
+          <w:sz w:val="24"/>
+        </w:rPr>
+      </w:pPr>
+      <w:r>
+        <w:rPr>
+          <w:rFonts w:hint="eastAsia"/>
+          <w:sz w:val="24"/>
+        </w:rPr>
+        <w:t>客户端与服务端事先约定用户名和密钥并各自存储</w:t>
+      </w:r>
+    </w:p>
+    <w:p>
+      <w:pPr>
+        <w:pStyle w:val="af6"/>
+        <w:numPr>
+          <w:ilvl w:val="0"/>
+          <w:numId w:val="43"/>
+        </w:numPr>
+        <w:spacing w:after="100" w:afterAutospacing="1" w:line="360" w:lineRule="auto"/>
+        <w:ind w:firstLineChars="0"/>
+        <w:rPr>
+          <w:rFonts w:hint="eastAsia"/>
+          <w:sz w:val="24"/>
+        </w:rPr>
+      </w:pPr>
+      <w:r>
+        <w:rPr>
+          <w:rFonts w:hint="eastAsia"/>
+          <w:sz w:val="24"/>
+        </w:rPr>
+        <w:t>客户端向服务端发送消息时，通过</w:t>
+      </w:r>
+      <w:r>
+        <w:rPr>
+          <w:rFonts w:hint="eastAsia"/>
+          <w:sz w:val="24"/>
+        </w:rPr>
+        <w:t>HASH</w:t>
+      </w:r>
+      <w:r>
+        <w:rPr>
+          <w:rFonts w:hint="eastAsia"/>
+          <w:sz w:val="24"/>
+        </w:rPr>
+        <w:t>算法以用户名和密钥</w:t>
+      </w:r>
+      <w:r>
+        <w:rPr>
+          <w:rFonts w:hint="eastAsia"/>
+          <w:sz w:val="24"/>
+        </w:rPr>
+        <w:t>+</w:t>
+      </w:r>
+      <w:r>
+        <w:rPr>
+          <w:rFonts w:hint="eastAsia"/>
+          <w:sz w:val="24"/>
+        </w:rPr>
+        <w:t>请求资源的唯一路径为输入，输出一个散列值</w:t>
+      </w:r>
+    </w:p>
+    <w:p>
+      <w:pPr>
+        <w:pStyle w:val="af6"/>
+        <w:numPr>
+          <w:ilvl w:val="0"/>
+          <w:numId w:val="43"/>
+        </w:numPr>
+        <w:spacing w:after="100" w:afterAutospacing="1" w:line="360" w:lineRule="auto"/>
+        <w:ind w:firstLineChars="0"/>
+        <w:rPr>
+          <w:rFonts w:hint="eastAsia"/>
+          <w:sz w:val="24"/>
+        </w:rPr>
+      </w:pPr>
+      <w:r>
+        <w:rPr>
+          <w:rFonts w:hint="eastAsia"/>
+          <w:sz w:val="24"/>
+        </w:rPr>
+        <w:t>客户端将用户名和散列值附加于</w:t>
+      </w:r>
+      <w:r>
+        <w:rPr>
+          <w:rFonts w:hint="eastAsia"/>
+          <w:sz w:val="24"/>
+        </w:rPr>
+        <w:t>HTTP</w:t>
+      </w:r>
+      <w:r>
+        <w:rPr>
+          <w:rFonts w:hint="eastAsia"/>
+          <w:sz w:val="24"/>
+        </w:rPr>
+        <w:t>请求的</w:t>
+      </w:r>
+      <w:r>
+        <w:rPr>
+          <w:rFonts w:hint="eastAsia"/>
+          <w:sz w:val="24"/>
+        </w:rPr>
+        <w:t>HTTP</w:t>
+      </w:r>
+      <w:r>
+        <w:rPr>
+          <w:rFonts w:hint="eastAsia"/>
+          <w:sz w:val="24"/>
+        </w:rPr>
+        <w:t>头中，通过</w:t>
+      </w:r>
+      <w:r>
+        <w:rPr>
+          <w:rFonts w:hint="eastAsia"/>
+          <w:sz w:val="24"/>
+        </w:rPr>
+        <w:t>4.4.3</w:t>
+      </w:r>
+      <w:r>
+        <w:rPr>
+          <w:rFonts w:hint="eastAsia"/>
+          <w:sz w:val="24"/>
+        </w:rPr>
+        <w:t>中所述</w:t>
+      </w:r>
+      <w:r>
+        <w:rPr>
+          <w:rFonts w:hint="eastAsia"/>
+          <w:sz w:val="24"/>
+        </w:rPr>
+        <w:t>REST API</w:t>
+      </w:r>
+      <w:r>
+        <w:rPr>
+          <w:rFonts w:hint="eastAsia"/>
+          <w:sz w:val="24"/>
+        </w:rPr>
+        <w:t>与服务器交流</w:t>
+      </w:r>
+    </w:p>
+    <w:p>
+      <w:pPr>
+        <w:pStyle w:val="af6"/>
+        <w:numPr>
+          <w:ilvl w:val="0"/>
+          <w:numId w:val="43"/>
+        </w:numPr>
+        <w:spacing w:after="100" w:afterAutospacing="1" w:line="360" w:lineRule="auto"/>
+        <w:ind w:firstLineChars="0"/>
+        <w:rPr>
+          <w:rFonts w:hint="eastAsia"/>
+          <w:sz w:val="24"/>
+        </w:rPr>
+      </w:pPr>
+      <w:r>
+        <w:rPr>
+          <w:rFonts w:hint="eastAsia"/>
+          <w:sz w:val="24"/>
+        </w:rPr>
+        <w:t>服务器通过用户名查询约定密钥，并通过与客户端相同的</w:t>
+      </w:r>
+      <w:r>
+        <w:rPr>
+          <w:rFonts w:hint="eastAsia"/>
+          <w:sz w:val="24"/>
+        </w:rPr>
+        <w:t>HASH</w:t>
+      </w:r>
+      <w:r>
+        <w:rPr>
+          <w:rFonts w:hint="eastAsia"/>
+          <w:sz w:val="24"/>
+        </w:rPr>
+        <w:t>算法对用户名、密钥、请求资源</w:t>
+      </w:r>
+      <w:r>
+        <w:rPr>
+          <w:rFonts w:hint="eastAsia"/>
+          <w:sz w:val="24"/>
+        </w:rPr>
+        <w:t>URI</w:t>
+      </w:r>
+      <w:r>
+        <w:rPr>
+          <w:rFonts w:hint="eastAsia"/>
+          <w:sz w:val="24"/>
+        </w:rPr>
+        <w:t>进行散列，输入出散列值。</w:t>
+      </w:r>
+    </w:p>
+    <w:p>
+      <w:pPr>
+        <w:pStyle w:val="af6"/>
+        <w:numPr>
+          <w:ilvl w:val="0"/>
+          <w:numId w:val="43"/>
+        </w:numPr>
+        <w:spacing w:after="100" w:afterAutospacing="1" w:line="360" w:lineRule="auto"/>
+        <w:ind w:firstLineChars="0"/>
+        <w:rPr>
+          <w:rFonts w:hint="eastAsia"/>
+          <w:sz w:val="24"/>
+        </w:rPr>
+      </w:pPr>
+      <w:r>
+        <w:rPr>
+          <w:rFonts w:hint="eastAsia"/>
+          <w:sz w:val="24"/>
+        </w:rPr>
+        <w:t>若服务端散列值匹配</w:t>
+      </w:r>
+      <w:r>
+        <w:rPr>
+          <w:rFonts w:hint="eastAsia"/>
+          <w:sz w:val="24"/>
+        </w:rPr>
+        <w:t>HTTP</w:t>
+      </w:r>
+      <w:r>
+        <w:rPr>
+          <w:rFonts w:hint="eastAsia"/>
+          <w:sz w:val="24"/>
+        </w:rPr>
+        <w:t>头中获取的</w:t>
+      </w:r>
+      <w:r>
+        <w:rPr>
+          <w:rFonts w:hint="eastAsia"/>
+          <w:sz w:val="24"/>
+        </w:rPr>
+        <w:t>散列值，则认证成功，执行相关请求，反之返回失败信号。</w:t>
+      </w:r>
       <w:bookmarkStart w:id="32" w:name="_GoBack"/>
       <w:bookmarkEnd w:id="32"/>
-      <w:r>
-        <w:rPr>
-          <w:rFonts w:hint="eastAsia"/>
-          <w:sz w:val="24"/>
-        </w:rPr>
-        <w:t>是</w:t>
-      </w:r>
-      <w:r>
-        <w:rPr>
-          <w:rFonts w:hint="eastAsia"/>
-          <w:sz w:val="24"/>
-        </w:rPr>
-        <w:t xml:space="preserve">REST </w:t>
-      </w:r>
-      <w:proofErr w:type="spellStart"/>
-      <w:r>
-        <w:rPr>
-          <w:rFonts w:hint="eastAsia"/>
-          <w:sz w:val="24"/>
-        </w:rPr>
-        <w:t>uri</w:t>
-      </w:r>
-      <w:proofErr w:type="spellEnd"/>
-      <w:r>
-        <w:rPr>
-          <w:rFonts w:hint="eastAsia"/>
-          <w:sz w:val="24"/>
-        </w:rPr>
-        <w:t>的直接选择。但此</w:t>
-      </w:r>
-      <w:r>
-        <w:rPr>
-          <w:rFonts w:hint="eastAsia"/>
-          <w:sz w:val="24"/>
-        </w:rPr>
-        <w:t>id</w:t>
-      </w:r>
-      <w:r>
-        <w:rPr>
-          <w:rFonts w:hint="eastAsia"/>
-          <w:sz w:val="24"/>
-        </w:rPr>
-        <w:t>对于前端业务来说是没有意义的</w:t>
-      </w:r>
-      <w:r>
-        <w:rPr>
-          <w:rFonts w:hint="eastAsia"/>
-          <w:sz w:val="24"/>
-        </w:rPr>
-        <w:t>，加之</w:t>
-      </w:r>
-      <w:r>
-        <w:rPr>
-          <w:rFonts w:hint="eastAsia"/>
-          <w:sz w:val="24"/>
-        </w:rPr>
-        <w:t>REST</w:t>
-      </w:r>
-      <w:r>
-        <w:rPr>
-          <w:rFonts w:hint="eastAsia"/>
-          <w:sz w:val="24"/>
-        </w:rPr>
-        <w:t>是无状态的协议，使用此</w:t>
-      </w:r>
-      <w:r>
-        <w:rPr>
-          <w:rFonts w:hint="eastAsia"/>
-          <w:sz w:val="24"/>
-        </w:rPr>
-        <w:t>id</w:t>
-      </w:r>
-      <w:r>
-        <w:rPr>
-          <w:rFonts w:hint="eastAsia"/>
-          <w:sz w:val="24"/>
-        </w:rPr>
-        <w:t>进行对资源的操作必然增大了开发过程的复杂性。解决之道看似很简单，即使用逻辑主键，类似关系数据库中我们定义的主键。但是一方面文档型数据库</w:t>
-      </w:r>
-      <w:proofErr w:type="spellStart"/>
-      <w:r>
-        <w:rPr>
-          <w:rFonts w:hint="eastAsia"/>
-          <w:sz w:val="24"/>
-        </w:rPr>
-        <w:t>mongodb</w:t>
-      </w:r>
-      <w:proofErr w:type="spellEnd"/>
-      <w:r>
-        <w:rPr>
-          <w:rFonts w:hint="eastAsia"/>
-          <w:sz w:val="24"/>
-        </w:rPr>
-        <w:t>不支持逻辑主键的定义，一方面定义逻辑主键再次把我们拉回了数据库定义</w:t>
-      </w:r>
-      <w:r>
-        <w:rPr>
-          <w:rFonts w:hint="eastAsia"/>
-          <w:sz w:val="24"/>
-        </w:rPr>
-        <w:t>-</w:t>
-      </w:r>
-      <w:r>
-        <w:rPr>
-          <w:rFonts w:hint="eastAsia"/>
-          <w:sz w:val="24"/>
-        </w:rPr>
-        <w:t>服务器模型</w:t>
-      </w:r>
-      <w:r>
-        <w:rPr>
-          <w:rFonts w:hint="eastAsia"/>
-          <w:sz w:val="24"/>
-        </w:rPr>
-        <w:t>-</w:t>
-      </w:r>
-      <w:r>
-        <w:rPr>
-          <w:rFonts w:hint="eastAsia"/>
-          <w:sz w:val="24"/>
-        </w:rPr>
-        <w:t>客户端模型的开发过程，违背了系统便捷轻巧的初衷。综合考虑我决定将这个功能对客户端层面舍去，并采用增强</w:t>
-      </w:r>
-      <w:r>
-        <w:rPr>
-          <w:rFonts w:hint="eastAsia"/>
-          <w:sz w:val="24"/>
-        </w:rPr>
-        <w:t>GET</w:t>
-      </w:r>
-      <w:r>
-        <w:rPr>
-          <w:rFonts w:hint="eastAsia"/>
-          <w:sz w:val="24"/>
-        </w:rPr>
-        <w:t>的方式作为补偿。</w:t>
-      </w:r>
-    </w:p>
-    <w:p>
-      <w:pPr>
-        <w:pStyle w:val="3"/>
-        <w:rPr>
-          <w:rFonts w:ascii="宋体" w:hAnsi="宋体"/>
-          <w:kern w:val="0"/>
-        </w:rPr>
-      </w:pPr>
-      <w:r>
-        <w:rPr>
-          <w:rFonts w:ascii="宋体" w:hAnsi="宋体" w:hint="eastAsia"/>
-          <w:kern w:val="0"/>
-        </w:rPr>
-        <w:t>4.4.3</w:t>
-      </w:r>
-      <w:r>
-        <w:rPr>
-          <w:rFonts w:ascii="宋体" w:hAnsi="宋体" w:hint="eastAsia"/>
-          <w:kern w:val="0"/>
+    </w:p>
+    <w:p>
+      <w:pPr>
+        <w:spacing w:after="100" w:afterAutospacing="1" w:line="360" w:lineRule="auto"/>
+        <w:ind w:firstLineChars="200" w:firstLine="480"/>
+        <w:rPr>
+          <w:rFonts w:hint="eastAsia"/>
+          <w:sz w:val="24"/>
+        </w:rPr>
+      </w:pPr>
+      <w:r>
+        <w:rPr>
+          <w:rFonts w:hint="eastAsia"/>
+          <w:sz w:val="24"/>
         </w:rPr>
         <w:t xml:space="preserve"> </w:t>
-      </w:r>
-      <w:r>
-        <w:rPr>
-          <w:rFonts w:ascii="宋体" w:hAnsi="宋体" w:hint="eastAsia"/>
-          <w:kern w:val="0"/>
-        </w:rPr>
-        <w:t>使用</w:t>
-      </w:r>
-      <w:r>
-        <w:rPr>
-          <w:rFonts w:ascii="宋体" w:hAnsi="宋体" w:hint="eastAsia"/>
-          <w:kern w:val="0"/>
-        </w:rPr>
-        <w:t>HMAC</w:t>
-      </w:r>
-      <w:r>
-        <w:rPr>
-          <w:rFonts w:ascii="宋体" w:hAnsi="宋体" w:hint="eastAsia"/>
-          <w:kern w:val="0"/>
-        </w:rPr>
-        <w:t>方式提高认证效率</w:t>
       </w:r>
     </w:p>
     <w:p>
@@ -28892,7 +29359,7 @@
         <w:rStyle w:val="ab"/>
         <w:noProof/>
       </w:rPr>
-      <w:t>32</w:t>
+      <w:t>33</w:t>
     </w:r>
     <w:r>
       <w:rPr>
@@ -30841,6 +31308,95 @@
     </w:lvl>
   </w:abstractNum>
   <w:abstractNum w:abstractNumId="15">
+    <w:nsid w:val="299A2A66"/>
+    <w:multiLevelType w:val="hybridMultilevel"/>
+    <w:tmpl w:val="7B54CDF6"/>
+    <w:lvl w:ilvl="0" w:tplc="8DC8CE14">
+      <w:start w:val="1"/>
+      <w:numFmt w:val="decimal"/>
+      <w:lvlText w:val="（%1）"/>
+      <w:lvlJc w:val="left"/>
+      <w:pPr>
+        <w:ind w:left="1200" w:hanging="720"/>
+      </w:pPr>
+      <w:rPr>
+        <w:rFonts w:hint="eastAsia"/>
+      </w:rPr>
+    </w:lvl>
+    <w:lvl w:ilvl="1" w:tplc="04090019" w:tentative="1">
+      <w:start w:val="1"/>
+      <w:numFmt w:val="lowerLetter"/>
+      <w:lvlText w:val="%2)"/>
+      <w:lvlJc w:val="left"/>
+      <w:pPr>
+        <w:ind w:left="1440" w:hanging="480"/>
+      </w:pPr>
+    </w:lvl>
+    <w:lvl w:ilvl="2" w:tplc="0409001B" w:tentative="1">
+      <w:start w:val="1"/>
+      <w:numFmt w:val="lowerRoman"/>
+      <w:lvlText w:val="%3."/>
+      <w:lvlJc w:val="right"/>
+      <w:pPr>
+        <w:ind w:left="1920" w:hanging="480"/>
+      </w:pPr>
+    </w:lvl>
+    <w:lvl w:ilvl="3" w:tplc="0409000F" w:tentative="1">
+      <w:start w:val="1"/>
+      <w:numFmt w:val="decimal"/>
+      <w:lvlText w:val="%4."/>
+      <w:lvlJc w:val="left"/>
+      <w:pPr>
+        <w:ind w:left="2400" w:hanging="480"/>
+      </w:pPr>
+    </w:lvl>
+    <w:lvl w:ilvl="4" w:tplc="04090019" w:tentative="1">
+      <w:start w:val="1"/>
+      <w:numFmt w:val="lowerLetter"/>
+      <w:lvlText w:val="%5)"/>
+      <w:lvlJc w:val="left"/>
+      <w:pPr>
+        <w:ind w:left="2880" w:hanging="480"/>
+      </w:pPr>
+    </w:lvl>
+    <w:lvl w:ilvl="5" w:tplc="0409001B" w:tentative="1">
+      <w:start w:val="1"/>
+      <w:numFmt w:val="lowerRoman"/>
+      <w:lvlText w:val="%6."/>
+      <w:lvlJc w:val="right"/>
+      <w:pPr>
+        <w:ind w:left="3360" w:hanging="480"/>
+      </w:pPr>
+    </w:lvl>
+    <w:lvl w:ilvl="6" w:tplc="0409000F" w:tentative="1">
+      <w:start w:val="1"/>
+      <w:numFmt w:val="decimal"/>
+      <w:lvlText w:val="%7."/>
+      <w:lvlJc w:val="left"/>
+      <w:pPr>
+        <w:ind w:left="3840" w:hanging="480"/>
+      </w:pPr>
+    </w:lvl>
+    <w:lvl w:ilvl="7" w:tplc="04090019" w:tentative="1">
+      <w:start w:val="1"/>
+      <w:numFmt w:val="lowerLetter"/>
+      <w:lvlText w:val="%8)"/>
+      <w:lvlJc w:val="left"/>
+      <w:pPr>
+        <w:ind w:left="4320" w:hanging="480"/>
+      </w:pPr>
+    </w:lvl>
+    <w:lvl w:ilvl="8" w:tplc="0409001B" w:tentative="1">
+      <w:start w:val="1"/>
+      <w:numFmt w:val="lowerRoman"/>
+      <w:lvlText w:val="%9."/>
+      <w:lvlJc w:val="right"/>
+      <w:pPr>
+        <w:ind w:left="4800" w:hanging="480"/>
+      </w:pPr>
+    </w:lvl>
+  </w:abstractNum>
+  <w:abstractNum w:abstractNumId="16">
     <w:nsid w:val="2C991585"/>
     <w:multiLevelType w:val="hybridMultilevel"/>
     <w:tmpl w:val="9B7EDD44"/>
@@ -30980,7 +31536,7 @@
       </w:rPr>
     </w:lvl>
   </w:abstractNum>
-  <w:abstractNum w:abstractNumId="16">
+  <w:abstractNum w:abstractNumId="17">
     <w:nsid w:val="314F6819"/>
     <w:multiLevelType w:val="hybridMultilevel"/>
     <w:tmpl w:val="9F5291D6"/>
@@ -31120,7 +31676,7 @@
       </w:rPr>
     </w:lvl>
   </w:abstractNum>
-  <w:abstractNum w:abstractNumId="17">
+  <w:abstractNum w:abstractNumId="18">
     <w:nsid w:val="31C17F51"/>
     <w:multiLevelType w:val="multilevel"/>
     <w:tmpl w:val="09D23E62"/>
@@ -31233,7 +31789,7 @@
       </w:pPr>
     </w:lvl>
   </w:abstractNum>
-  <w:abstractNum w:abstractNumId="18">
+  <w:abstractNum w:abstractNumId="19">
     <w:nsid w:val="32CD321A"/>
     <w:multiLevelType w:val="multilevel"/>
     <w:tmpl w:val="9F5291D6"/>
@@ -31373,7 +31929,7 @@
       </w:rPr>
     </w:lvl>
   </w:abstractNum>
-  <w:abstractNum w:abstractNumId="19">
+  <w:abstractNum w:abstractNumId="20">
     <w:nsid w:val="39B817C8"/>
     <w:multiLevelType w:val="hybridMultilevel"/>
     <w:tmpl w:val="F8D6C8F6"/>
@@ -31513,7 +32069,7 @@
       </w:rPr>
     </w:lvl>
   </w:abstractNum>
-  <w:abstractNum w:abstractNumId="20">
+  <w:abstractNum w:abstractNumId="21">
     <w:nsid w:val="3C3341EB"/>
     <w:multiLevelType w:val="multilevel"/>
     <w:tmpl w:val="09045ED6"/>
@@ -31662,7 +32218,7 @@
       </w:rPr>
     </w:lvl>
   </w:abstractNum>
-  <w:abstractNum w:abstractNumId="21">
+  <w:abstractNum w:abstractNumId="22">
     <w:nsid w:val="3FDF1702"/>
     <w:multiLevelType w:val="hybridMultilevel"/>
     <w:tmpl w:val="A99403FA"/>
@@ -31778,7 +32334,7 @@
       </w:pPr>
     </w:lvl>
   </w:abstractNum>
-  <w:abstractNum w:abstractNumId="22">
+  <w:abstractNum w:abstractNumId="23">
     <w:nsid w:val="428766B9"/>
     <w:multiLevelType w:val="hybridMultilevel"/>
     <w:tmpl w:val="6FCC72B6"/>
@@ -31894,7 +32450,7 @@
       </w:pPr>
     </w:lvl>
   </w:abstractNum>
-  <w:abstractNum w:abstractNumId="23">
+  <w:abstractNum w:abstractNumId="24">
     <w:nsid w:val="4B250FAA"/>
     <w:multiLevelType w:val="multilevel"/>
     <w:tmpl w:val="390264CE"/>
@@ -32034,7 +32590,7 @@
       </w:rPr>
     </w:lvl>
   </w:abstractNum>
-  <w:abstractNum w:abstractNumId="24">
+  <w:abstractNum w:abstractNumId="25">
     <w:nsid w:val="4D3E192B"/>
     <w:multiLevelType w:val="hybridMultilevel"/>
     <w:tmpl w:val="7CC02F7E"/>
@@ -32174,7 +32730,7 @@
       </w:rPr>
     </w:lvl>
   </w:abstractNum>
-  <w:abstractNum w:abstractNumId="25">
+  <w:abstractNum w:abstractNumId="26">
     <w:nsid w:val="53C455A2"/>
     <w:multiLevelType w:val="multilevel"/>
     <w:tmpl w:val="1106726C"/>
@@ -32287,7 +32843,7 @@
       </w:pPr>
     </w:lvl>
   </w:abstractNum>
-  <w:abstractNum w:abstractNumId="26">
+  <w:abstractNum w:abstractNumId="27">
     <w:nsid w:val="55833AFD"/>
     <w:multiLevelType w:val="hybridMultilevel"/>
     <w:tmpl w:val="9BE4052E"/>
@@ -32427,7 +32983,7 @@
       </w:rPr>
     </w:lvl>
   </w:abstractNum>
-  <w:abstractNum w:abstractNumId="27">
+  <w:abstractNum w:abstractNumId="28">
     <w:nsid w:val="5B2D14B2"/>
     <w:multiLevelType w:val="multilevel"/>
     <w:tmpl w:val="5B6A817C"/>
@@ -32576,7 +33132,7 @@
       </w:rPr>
     </w:lvl>
   </w:abstractNum>
-  <w:abstractNum w:abstractNumId="28">
+  <w:abstractNum w:abstractNumId="29">
     <w:nsid w:val="5BE11223"/>
     <w:multiLevelType w:val="hybridMultilevel"/>
     <w:tmpl w:val="DFD0E85E"/>
@@ -32689,7 +33245,7 @@
       </w:pPr>
     </w:lvl>
   </w:abstractNum>
-  <w:abstractNum w:abstractNumId="29">
+  <w:abstractNum w:abstractNumId="30">
     <w:nsid w:val="5EDE3794"/>
     <w:multiLevelType w:val="multilevel"/>
     <w:tmpl w:val="BC9AF2AE"/>
@@ -32829,7 +33385,7 @@
       </w:rPr>
     </w:lvl>
   </w:abstractNum>
-  <w:abstractNum w:abstractNumId="30">
+  <w:abstractNum w:abstractNumId="31">
     <w:nsid w:val="617B6E8A"/>
     <w:multiLevelType w:val="multilevel"/>
     <w:tmpl w:val="A99403FA"/>
@@ -32945,7 +33501,7 @@
       </w:pPr>
     </w:lvl>
   </w:abstractNum>
-  <w:abstractNum w:abstractNumId="31">
+  <w:abstractNum w:abstractNumId="32">
     <w:nsid w:val="679A5C39"/>
     <w:multiLevelType w:val="hybridMultilevel"/>
     <w:tmpl w:val="7D00D47A"/>
@@ -33061,7 +33617,7 @@
       </w:pPr>
     </w:lvl>
   </w:abstractNum>
-  <w:abstractNum w:abstractNumId="32">
+  <w:abstractNum w:abstractNumId="33">
     <w:nsid w:val="67A20A0C"/>
     <w:multiLevelType w:val="hybridMultilevel"/>
     <w:tmpl w:val="32A65E7C"/>
@@ -33201,7 +33757,7 @@
       </w:rPr>
     </w:lvl>
   </w:abstractNum>
-  <w:abstractNum w:abstractNumId="33">
+  <w:abstractNum w:abstractNumId="34">
     <w:nsid w:val="6A464689"/>
     <w:multiLevelType w:val="multilevel"/>
     <w:tmpl w:val="84764B3E"/>
@@ -33350,7 +33906,7 @@
       </w:rPr>
     </w:lvl>
   </w:abstractNum>
-  <w:abstractNum w:abstractNumId="34">
+  <w:abstractNum w:abstractNumId="35">
     <w:nsid w:val="6D7A1D73"/>
     <w:multiLevelType w:val="multilevel"/>
     <w:tmpl w:val="0D26D21E"/>
@@ -33490,7 +34046,7 @@
       </w:rPr>
     </w:lvl>
   </w:abstractNum>
-  <w:abstractNum w:abstractNumId="35">
+  <w:abstractNum w:abstractNumId="36">
     <w:nsid w:val="6DF93BC4"/>
     <w:multiLevelType w:val="multilevel"/>
     <w:tmpl w:val="1AEE86B0"/>
@@ -33639,7 +34195,7 @@
       </w:rPr>
     </w:lvl>
   </w:abstractNum>
-  <w:abstractNum w:abstractNumId="36">
+  <w:abstractNum w:abstractNumId="37">
     <w:nsid w:val="721E2E83"/>
     <w:multiLevelType w:val="hybridMultilevel"/>
     <w:tmpl w:val="AFF61A2C"/>
@@ -33755,7 +34311,7 @@
       </w:pPr>
     </w:lvl>
   </w:abstractNum>
-  <w:abstractNum w:abstractNumId="37">
+  <w:abstractNum w:abstractNumId="38">
     <w:nsid w:val="727C5E55"/>
     <w:multiLevelType w:val="hybridMultilevel"/>
     <w:tmpl w:val="580E9BCC"/>
@@ -33895,7 +34451,7 @@
       </w:rPr>
     </w:lvl>
   </w:abstractNum>
-  <w:abstractNum w:abstractNumId="38">
+  <w:abstractNum w:abstractNumId="39">
     <w:nsid w:val="758378E9"/>
     <w:multiLevelType w:val="hybridMultilevel"/>
     <w:tmpl w:val="8D686DB6"/>
@@ -34035,7 +34591,7 @@
       </w:rPr>
     </w:lvl>
   </w:abstractNum>
-  <w:abstractNum w:abstractNumId="39">
+  <w:abstractNum w:abstractNumId="40">
     <w:nsid w:val="792E2E71"/>
     <w:multiLevelType w:val="hybridMultilevel"/>
     <w:tmpl w:val="BC9AF2AE"/>
@@ -34175,7 +34731,7 @@
       </w:rPr>
     </w:lvl>
   </w:abstractNum>
-  <w:abstractNum w:abstractNumId="40">
+  <w:abstractNum w:abstractNumId="41">
     <w:nsid w:val="7C38403E"/>
     <w:multiLevelType w:val="hybridMultilevel"/>
     <w:tmpl w:val="99EEDD24"/>
@@ -34315,7 +34871,7 @@
       </w:rPr>
     </w:lvl>
   </w:abstractNum>
-  <w:abstractNum w:abstractNumId="41">
+  <w:abstractNum w:abstractNumId="42">
     <w:nsid w:val="7CEF3D90"/>
     <w:multiLevelType w:val="multilevel"/>
     <w:tmpl w:val="99EEDD24"/>
@@ -34456,19 +35012,19 @@
     </w:lvl>
   </w:abstractNum>
   <w:num w:numId="1">
-    <w:abstractNumId w:val="19"/>
+    <w:abstractNumId w:val="20"/>
   </w:num>
   <w:num w:numId="2">
     <w:abstractNumId w:val="12"/>
   </w:num>
   <w:num w:numId="3">
-    <w:abstractNumId w:val="28"/>
+    <w:abstractNumId w:val="29"/>
   </w:num>
   <w:num w:numId="4">
-    <w:abstractNumId w:val="17"/>
+    <w:abstractNumId w:val="18"/>
   </w:num>
   <w:num w:numId="5">
-    <w:abstractNumId w:val="25"/>
+    <w:abstractNumId w:val="26"/>
   </w:num>
   <w:num w:numId="6">
     <w:abstractNumId w:val="9"/>
@@ -34477,10 +35033,10 @@
     <w:abstractNumId w:val="4"/>
   </w:num>
   <w:num w:numId="8">
-    <w:abstractNumId w:val="21"/>
+    <w:abstractNumId w:val="22"/>
   </w:num>
   <w:num w:numId="9">
-    <w:abstractNumId w:val="30"/>
+    <w:abstractNumId w:val="31"/>
   </w:num>
   <w:num w:numId="10">
     <w:abstractNumId w:val="3"/>
@@ -34489,19 +35045,19 @@
     <w:abstractNumId w:val="0"/>
   </w:num>
   <w:num w:numId="12">
-    <w:abstractNumId w:val="31"/>
+    <w:abstractNumId w:val="32"/>
   </w:num>
   <w:num w:numId="13">
-    <w:abstractNumId w:val="36"/>
+    <w:abstractNumId w:val="37"/>
   </w:num>
   <w:num w:numId="14">
-    <w:abstractNumId w:val="40"/>
+    <w:abstractNumId w:val="41"/>
   </w:num>
   <w:num w:numId="15">
-    <w:abstractNumId w:val="41"/>
+    <w:abstractNumId w:val="42"/>
   </w:num>
   <w:num w:numId="16">
-    <w:abstractNumId w:val="38"/>
+    <w:abstractNumId w:val="39"/>
   </w:num>
   <w:num w:numId="17">
     <w:abstractNumId w:val="10"/>
@@ -34510,34 +35066,34 @@
     <w:abstractNumId w:val="1"/>
   </w:num>
   <w:num w:numId="19">
-    <w:abstractNumId w:val="32"/>
+    <w:abstractNumId w:val="33"/>
   </w:num>
   <w:num w:numId="20">
-    <w:abstractNumId w:val="15"/>
+    <w:abstractNumId w:val="16"/>
   </w:num>
   <w:num w:numId="21">
-    <w:abstractNumId w:val="16"/>
+    <w:abstractNumId w:val="17"/>
   </w:num>
   <w:num w:numId="22">
-    <w:abstractNumId w:val="18"/>
+    <w:abstractNumId w:val="19"/>
   </w:num>
   <w:num w:numId="23">
-    <w:abstractNumId w:val="24"/>
+    <w:abstractNumId w:val="25"/>
   </w:num>
   <w:num w:numId="24">
-    <w:abstractNumId w:val="39"/>
+    <w:abstractNumId w:val="40"/>
   </w:num>
   <w:num w:numId="25">
-    <w:abstractNumId w:val="29"/>
+    <w:abstractNumId w:val="30"/>
   </w:num>
   <w:num w:numId="26">
-    <w:abstractNumId w:val="37"/>
+    <w:abstractNumId w:val="38"/>
   </w:num>
   <w:num w:numId="27">
-    <w:abstractNumId w:val="34"/>
+    <w:abstractNumId w:val="35"/>
   </w:num>
   <w:num w:numId="28">
-    <w:abstractNumId w:val="35"/>
+    <w:abstractNumId w:val="36"/>
   </w:num>
   <w:num w:numId="29">
     <w:abstractNumId w:val="14"/>
@@ -34549,19 +35105,19 @@
     <w:abstractNumId w:val="5"/>
   </w:num>
   <w:num w:numId="32">
-    <w:abstractNumId w:val="22"/>
+    <w:abstractNumId w:val="23"/>
   </w:num>
   <w:num w:numId="33">
-    <w:abstractNumId w:val="20"/>
+    <w:abstractNumId w:val="21"/>
   </w:num>
   <w:num w:numId="34">
-    <w:abstractNumId w:val="23"/>
+    <w:abstractNumId w:val="24"/>
   </w:num>
   <w:num w:numId="35">
-    <w:abstractNumId w:val="27"/>
+    <w:abstractNumId w:val="28"/>
   </w:num>
   <w:num w:numId="36">
-    <w:abstractNumId w:val="26"/>
+    <w:abstractNumId w:val="27"/>
   </w:num>
   <w:num w:numId="37">
     <w:abstractNumId w:val="2"/>
@@ -34570,7 +35126,7 @@
     <w:abstractNumId w:val="13"/>
   </w:num>
   <w:num w:numId="39">
-    <w:abstractNumId w:val="33"/>
+    <w:abstractNumId w:val="34"/>
   </w:num>
   <w:num w:numId="40">
     <w:abstractNumId w:val="6"/>
@@ -34580,6 +35136,9 @@
   </w:num>
   <w:num w:numId="42">
     <w:abstractNumId w:val="7"/>
+  </w:num>
+  <w:num w:numId="43">
+    <w:abstractNumId w:val="15"/>
   </w:num>
 </w:numbering>
 </file>
@@ -36438,7 +36997,7 @@
 </file>
 
 <file path=customXml/itemProps1.xml><?xml version="1.0" encoding="utf-8"?>
-<ds:datastoreItem xmlns:ds="http://schemas.openxmlformats.org/officeDocument/2006/customXml" ds:itemID="{4161240E-B511-434B-B2C2-70C4CDCE7004}">
+<ds:datastoreItem xmlns:ds="http://schemas.openxmlformats.org/officeDocument/2006/customXml" ds:itemID="{8E01C88F-1768-614B-870F-629ECA7AB6B8}">
   <ds:schemaRefs>
     <ds:schemaRef ds:uri="http://schemas.openxmlformats.org/officeDocument/2006/bibliography"/>
   </ds:schemaRefs>

</xml_diff>